<commit_message>
atualizando o test plan
</commit_message>
<xml_diff>
--- a/Plano de teste.docx
+++ b/Plano de teste.docx
@@ -41,7 +41,7 @@
     </w:p>
     <w:p>
       <w:pPr>
-        <w:pStyle w:val="ListParagraph"/>
+        <w:pStyle w:val="PargrafodaLista"/>
         <w:numPr>
           <w:ilvl w:val="0"/>
           <w:numId w:val="1"/>
@@ -70,7 +70,7 @@
     </w:p>
     <w:p>
       <w:pPr>
-        <w:pStyle w:val="ListParagraph"/>
+        <w:pStyle w:val="PargrafodaLista"/>
         <w:jc w:val="both"/>
         <w:rPr>
           <w:rFonts w:ascii="Arial" w:hAnsi="Arial" w:cs="Arial"/>
@@ -84,7 +84,7 @@
     </w:p>
     <w:p>
       <w:pPr>
-        <w:pStyle w:val="ListParagraph"/>
+        <w:pStyle w:val="PargrafodaLista"/>
         <w:jc w:val="both"/>
         <w:rPr>
           <w:rFonts w:ascii="Arial" w:hAnsi="Arial" w:cs="Arial"/>
@@ -136,19 +136,19 @@
     </w:p>
     <w:p>
       <w:pPr>
-        <w:pStyle w:val="ListParagraph"/>
-        <w:jc w:val="both"/>
-        <w:rPr>
-          <w:rFonts w:ascii="Arial" w:hAnsi="Arial" w:cs="Arial"/>
-          <w:sz w:val="24"/>
-          <w:szCs w:val="24"/>
-          <w:lang w:val="pt-BR"/>
-        </w:rPr>
-      </w:pPr>
-    </w:p>
-    <w:p>
-      <w:pPr>
-        <w:pStyle w:val="ListParagraph"/>
+        <w:pStyle w:val="PargrafodaLista"/>
+        <w:jc w:val="both"/>
+        <w:rPr>
+          <w:rFonts w:ascii="Arial" w:hAnsi="Arial" w:cs="Arial"/>
+          <w:sz w:val="24"/>
+          <w:szCs w:val="24"/>
+          <w:lang w:val="pt-BR"/>
+        </w:rPr>
+      </w:pPr>
+    </w:p>
+    <w:p>
+      <w:pPr>
+        <w:pStyle w:val="PargrafodaLista"/>
         <w:numPr>
           <w:ilvl w:val="0"/>
           <w:numId w:val="1"/>
@@ -177,7 +177,7 @@
     </w:p>
     <w:p>
       <w:pPr>
-        <w:pStyle w:val="ListParagraph"/>
+        <w:pStyle w:val="PargrafodaLista"/>
         <w:jc w:val="both"/>
         <w:rPr>
           <w:rFonts w:ascii="Arial" w:hAnsi="Arial" w:cs="Arial"/>
@@ -191,7 +191,7 @@
     </w:p>
     <w:p>
       <w:pPr>
-        <w:pStyle w:val="ListParagraph"/>
+        <w:pStyle w:val="PargrafodaLista"/>
         <w:jc w:val="both"/>
         <w:rPr>
           <w:rFonts w:ascii="Arial" w:hAnsi="Arial" w:cs="Arial"/>
@@ -234,7 +234,67 @@
           <w:szCs w:val="24"/>
           <w:lang w:val="pt-BR"/>
         </w:rPr>
-        <w:t xml:space="preserve"> deste produto descrito acima. Tendo como objetivo do projeto explorar o contéudo interativo com a estrategia </w:t>
+        <w:t xml:space="preserve"> deste produto descrito acima. Tendo como objetivo </w:t>
+      </w:r>
+      <w:proofErr w:type="gramStart"/>
+      <w:r>
+        <w:rPr>
+          <w:rFonts w:ascii="Arial" w:hAnsi="Arial" w:cs="Arial"/>
+          <w:sz w:val="24"/>
+          <w:szCs w:val="24"/>
+          <w:lang w:val="pt-BR"/>
+        </w:rPr>
+        <w:t>do</w:t>
+      </w:r>
+      <w:proofErr w:type="gramEnd"/>
+      <w:r>
+        <w:rPr>
+          <w:rFonts w:ascii="Arial" w:hAnsi="Arial" w:cs="Arial"/>
+          <w:sz w:val="24"/>
+          <w:szCs w:val="24"/>
+          <w:lang w:val="pt-BR"/>
+        </w:rPr>
+        <w:t xml:space="preserve"> projeto explorar o </w:t>
+      </w:r>
+      <w:proofErr w:type="spellStart"/>
+      <w:r>
+        <w:rPr>
+          <w:rFonts w:ascii="Arial" w:hAnsi="Arial" w:cs="Arial"/>
+          <w:sz w:val="24"/>
+          <w:szCs w:val="24"/>
+          <w:lang w:val="pt-BR"/>
+        </w:rPr>
+        <w:t>contéudo</w:t>
+      </w:r>
+      <w:proofErr w:type="spellEnd"/>
+      <w:r>
+        <w:rPr>
+          <w:rFonts w:ascii="Arial" w:hAnsi="Arial" w:cs="Arial"/>
+          <w:sz w:val="24"/>
+          <w:szCs w:val="24"/>
+          <w:lang w:val="pt-BR"/>
+        </w:rPr>
+        <w:t xml:space="preserve"> interativo com a </w:t>
+      </w:r>
+      <w:proofErr w:type="spellStart"/>
+      <w:r>
+        <w:rPr>
+          <w:rFonts w:ascii="Arial" w:hAnsi="Arial" w:cs="Arial"/>
+          <w:sz w:val="24"/>
+          <w:szCs w:val="24"/>
+          <w:lang w:val="pt-BR"/>
+        </w:rPr>
+        <w:t>estrategia</w:t>
+      </w:r>
+      <w:proofErr w:type="spellEnd"/>
+      <w:r>
+        <w:rPr>
+          <w:rFonts w:ascii="Arial" w:hAnsi="Arial" w:cs="Arial"/>
+          <w:sz w:val="24"/>
+          <w:szCs w:val="24"/>
+          <w:lang w:val="pt-BR"/>
+        </w:rPr>
+        <w:t xml:space="preserve"> </w:t>
       </w:r>
       <w:r>
         <w:rPr>
@@ -252,7 +312,27 @@
           <w:szCs w:val="24"/>
           <w:lang w:val="pt-BR"/>
         </w:rPr>
-        <w:t xml:space="preserve"> plaforma web</w:t>
+        <w:t xml:space="preserve"> </w:t>
+      </w:r>
+      <w:proofErr w:type="spellStart"/>
+      <w:r>
+        <w:rPr>
+          <w:rFonts w:ascii="Arial" w:hAnsi="Arial" w:cs="Arial"/>
+          <w:sz w:val="24"/>
+          <w:szCs w:val="24"/>
+          <w:lang w:val="pt-BR"/>
+        </w:rPr>
+        <w:t>plaforma</w:t>
+      </w:r>
+      <w:proofErr w:type="spellEnd"/>
+      <w:r>
+        <w:rPr>
+          <w:rFonts w:ascii="Arial" w:hAnsi="Arial" w:cs="Arial"/>
+          <w:sz w:val="24"/>
+          <w:szCs w:val="24"/>
+          <w:lang w:val="pt-BR"/>
+        </w:rPr>
+        <w:t xml:space="preserve"> web</w:t>
       </w:r>
       <w:r>
         <w:rPr>
@@ -266,21 +346,21 @@
     </w:p>
     <w:p>
       <w:pPr>
-        <w:pStyle w:val="ListParagraph"/>
-        <w:jc w:val="both"/>
-        <w:rPr>
-          <w:rFonts w:ascii="Arial" w:hAnsi="Arial" w:cs="Arial"/>
-          <w:b/>
-          <w:bCs/>
-          <w:sz w:val="24"/>
-          <w:szCs w:val="24"/>
-          <w:lang w:val="pt-BR"/>
-        </w:rPr>
-      </w:pPr>
-    </w:p>
-    <w:p>
-      <w:pPr>
-        <w:pStyle w:val="ListParagraph"/>
+        <w:pStyle w:val="PargrafodaLista"/>
+        <w:jc w:val="both"/>
+        <w:rPr>
+          <w:rFonts w:ascii="Arial" w:hAnsi="Arial" w:cs="Arial"/>
+          <w:b/>
+          <w:bCs/>
+          <w:sz w:val="24"/>
+          <w:szCs w:val="24"/>
+          <w:lang w:val="pt-BR"/>
+        </w:rPr>
+      </w:pPr>
+    </w:p>
+    <w:p>
+      <w:pPr>
+        <w:pStyle w:val="PargrafodaLista"/>
         <w:numPr>
           <w:ilvl w:val="0"/>
           <w:numId w:val="1"/>
@@ -331,63 +411,103 @@
     </w:p>
     <w:p>
       <w:pPr>
-        <w:pStyle w:val="ListParagraph"/>
-        <w:jc w:val="both"/>
-        <w:rPr>
-          <w:rFonts w:ascii="Arial" w:hAnsi="Arial" w:cs="Arial"/>
-          <w:b/>
-          <w:bCs/>
-          <w:sz w:val="24"/>
-          <w:szCs w:val="24"/>
-          <w:lang w:val="pt-BR"/>
-        </w:rPr>
-      </w:pPr>
-    </w:p>
-    <w:p>
-      <w:pPr>
-        <w:pStyle w:val="ListParagraph"/>
-        <w:jc w:val="both"/>
-        <w:rPr>
-          <w:rFonts w:ascii="Arial" w:hAnsi="Arial" w:cs="Arial"/>
-          <w:sz w:val="24"/>
-          <w:szCs w:val="24"/>
-          <w:lang w:val="pt-BR"/>
-        </w:rPr>
-      </w:pPr>
-      <w:r>
-        <w:rPr>
-          <w:rFonts w:ascii="Arial" w:hAnsi="Arial" w:cs="Arial"/>
-          <w:sz w:val="24"/>
-          <w:szCs w:val="24"/>
-          <w:lang w:val="pt-BR"/>
-        </w:rPr>
-        <w:t xml:space="preserve">A lista abaixo identifica alguns itens de testes como casos de uso, requisitvos funcionais e não funcionais, que </w:t>
-      </w:r>
-      <w:r>
-        <w:rPr>
-          <w:rFonts w:ascii="Arial" w:hAnsi="Arial" w:cs="Arial"/>
-          <w:sz w:val="24"/>
-          <w:szCs w:val="24"/>
-          <w:lang w:val="pt-BR"/>
-        </w:rPr>
-        <w:t>foram idenficiados como foco do teste.</w:t>
-      </w:r>
-    </w:p>
-    <w:p>
-      <w:pPr>
-        <w:pStyle w:val="ListParagraph"/>
-        <w:jc w:val="both"/>
-        <w:rPr>
-          <w:rFonts w:ascii="Arial" w:hAnsi="Arial" w:cs="Arial"/>
-          <w:sz w:val="24"/>
-          <w:szCs w:val="24"/>
-          <w:lang w:val="pt-BR"/>
-        </w:rPr>
-      </w:pPr>
-    </w:p>
-    <w:p>
-      <w:pPr>
-        <w:pStyle w:val="ListParagraph"/>
+        <w:pStyle w:val="PargrafodaLista"/>
+        <w:jc w:val="both"/>
+        <w:rPr>
+          <w:rFonts w:ascii="Arial" w:hAnsi="Arial" w:cs="Arial"/>
+          <w:b/>
+          <w:bCs/>
+          <w:sz w:val="24"/>
+          <w:szCs w:val="24"/>
+          <w:lang w:val="pt-BR"/>
+        </w:rPr>
+      </w:pPr>
+    </w:p>
+    <w:p>
+      <w:pPr>
+        <w:pStyle w:val="PargrafodaLista"/>
+        <w:jc w:val="both"/>
+        <w:rPr>
+          <w:rFonts w:ascii="Arial" w:hAnsi="Arial" w:cs="Arial"/>
+          <w:sz w:val="24"/>
+          <w:szCs w:val="24"/>
+          <w:lang w:val="pt-BR"/>
+        </w:rPr>
+      </w:pPr>
+      <w:r>
+        <w:rPr>
+          <w:rFonts w:ascii="Arial" w:hAnsi="Arial" w:cs="Arial"/>
+          <w:sz w:val="24"/>
+          <w:szCs w:val="24"/>
+          <w:lang w:val="pt-BR"/>
+        </w:rPr>
+        <w:t xml:space="preserve">A lista abaixo identifica alguns itens de testes como casos de uso, </w:t>
+      </w:r>
+      <w:proofErr w:type="spellStart"/>
+      <w:r>
+        <w:rPr>
+          <w:rFonts w:ascii="Arial" w:hAnsi="Arial" w:cs="Arial"/>
+          <w:sz w:val="24"/>
+          <w:szCs w:val="24"/>
+          <w:lang w:val="pt-BR"/>
+        </w:rPr>
+        <w:t>requisitvos</w:t>
+      </w:r>
+      <w:proofErr w:type="spellEnd"/>
+      <w:r>
+        <w:rPr>
+          <w:rFonts w:ascii="Arial" w:hAnsi="Arial" w:cs="Arial"/>
+          <w:sz w:val="24"/>
+          <w:szCs w:val="24"/>
+          <w:lang w:val="pt-BR"/>
+        </w:rPr>
+        <w:t xml:space="preserve"> funcionais e não funcionais, que </w:t>
+      </w:r>
+      <w:r>
+        <w:rPr>
+          <w:rFonts w:ascii="Arial" w:hAnsi="Arial" w:cs="Arial"/>
+          <w:sz w:val="24"/>
+          <w:szCs w:val="24"/>
+          <w:lang w:val="pt-BR"/>
+        </w:rPr>
+        <w:t xml:space="preserve">foram </w:t>
+      </w:r>
+      <w:proofErr w:type="spellStart"/>
+      <w:r>
+        <w:rPr>
+          <w:rFonts w:ascii="Arial" w:hAnsi="Arial" w:cs="Arial"/>
+          <w:sz w:val="24"/>
+          <w:szCs w:val="24"/>
+          <w:lang w:val="pt-BR"/>
+        </w:rPr>
+        <w:t>idenficiados</w:t>
+      </w:r>
+      <w:proofErr w:type="spellEnd"/>
+      <w:r>
+        <w:rPr>
+          <w:rFonts w:ascii="Arial" w:hAnsi="Arial" w:cs="Arial"/>
+          <w:sz w:val="24"/>
+          <w:szCs w:val="24"/>
+          <w:lang w:val="pt-BR"/>
+        </w:rPr>
+        <w:t xml:space="preserve"> como foco do teste.</w:t>
+      </w:r>
+    </w:p>
+    <w:p>
+      <w:pPr>
+        <w:pStyle w:val="PargrafodaLista"/>
+        <w:jc w:val="both"/>
+        <w:rPr>
+          <w:rFonts w:ascii="Arial" w:hAnsi="Arial" w:cs="Arial"/>
+          <w:sz w:val="24"/>
+          <w:szCs w:val="24"/>
+          <w:lang w:val="pt-BR"/>
+        </w:rPr>
+      </w:pPr>
+    </w:p>
+    <w:p>
+      <w:pPr>
+        <w:pStyle w:val="PargrafodaLista"/>
         <w:numPr>
           <w:ilvl w:val="1"/>
           <w:numId w:val="1"/>
@@ -412,19 +532,19 @@
     </w:p>
     <w:p>
       <w:pPr>
-        <w:pStyle w:val="ListParagraph"/>
-        <w:jc w:val="both"/>
-        <w:rPr>
-          <w:rFonts w:ascii="Arial" w:hAnsi="Arial" w:cs="Arial"/>
-          <w:sz w:val="24"/>
-          <w:szCs w:val="24"/>
-          <w:lang w:val="pt-BR"/>
-        </w:rPr>
-      </w:pPr>
-    </w:p>
-    <w:p>
-      <w:pPr>
-        <w:pStyle w:val="ListParagraph"/>
+        <w:pStyle w:val="PargrafodaLista"/>
+        <w:jc w:val="both"/>
+        <w:rPr>
+          <w:rFonts w:ascii="Arial" w:hAnsi="Arial" w:cs="Arial"/>
+          <w:sz w:val="24"/>
+          <w:szCs w:val="24"/>
+          <w:lang w:val="pt-BR"/>
+        </w:rPr>
+      </w:pPr>
+    </w:p>
+    <w:p>
+      <w:pPr>
+        <w:pStyle w:val="PargrafodaLista"/>
         <w:numPr>
           <w:ilvl w:val="0"/>
           <w:numId w:val="4"/>
@@ -437,14 +557,25 @@
           <w:lang w:val="pt-BR"/>
         </w:rPr>
       </w:pPr>
-      <w:r>
-        <w:rPr>
-          <w:rFonts w:ascii="Arial" w:hAnsi="Arial" w:cs="Arial"/>
-          <w:sz w:val="24"/>
-          <w:szCs w:val="24"/>
-          <w:lang w:val="pt-BR"/>
-        </w:rPr>
-        <w:t xml:space="preserve">Verifcar </w:t>
+      <w:proofErr w:type="spellStart"/>
+      <w:r>
+        <w:rPr>
+          <w:rFonts w:ascii="Arial" w:hAnsi="Arial" w:cs="Arial"/>
+          <w:sz w:val="24"/>
+          <w:szCs w:val="24"/>
+          <w:lang w:val="pt-BR"/>
+        </w:rPr>
+        <w:t>Verifcar</w:t>
+      </w:r>
+      <w:proofErr w:type="spellEnd"/>
+      <w:r>
+        <w:rPr>
+          <w:rFonts w:ascii="Arial" w:hAnsi="Arial" w:cs="Arial"/>
+          <w:sz w:val="24"/>
+          <w:szCs w:val="24"/>
+          <w:lang w:val="pt-BR"/>
+        </w:rPr>
+        <w:t xml:space="preserve"> </w:t>
       </w:r>
       <w:r>
         <w:rPr>
@@ -458,7 +589,7 @@
     </w:p>
     <w:p>
       <w:pPr>
-        <w:pStyle w:val="ListParagraph"/>
+        <w:pStyle w:val="PargrafodaLista"/>
         <w:numPr>
           <w:ilvl w:val="0"/>
           <w:numId w:val="4"/>
@@ -474,7 +605,7 @@
     </w:p>
     <w:p>
       <w:pPr>
-        <w:pStyle w:val="ListParagraph"/>
+        <w:pStyle w:val="PargrafodaLista"/>
         <w:ind w:left="1080"/>
         <w:jc w:val="both"/>
         <w:rPr>
@@ -487,7 +618,7 @@
     </w:p>
     <w:p>
       <w:pPr>
-        <w:pStyle w:val="ListParagraph"/>
+        <w:pStyle w:val="PargrafodaLista"/>
         <w:numPr>
           <w:ilvl w:val="1"/>
           <w:numId w:val="1"/>
@@ -512,7 +643,7 @@
     </w:p>
     <w:p>
       <w:pPr>
-        <w:pStyle w:val="ListParagraph"/>
+        <w:pStyle w:val="PargrafodaLista"/>
         <w:numPr>
           <w:ilvl w:val="0"/>
           <w:numId w:val="4"/>
@@ -537,7 +668,7 @@
     </w:p>
     <w:p>
       <w:pPr>
-        <w:pStyle w:val="ListParagraph"/>
+        <w:pStyle w:val="PargrafodaLista"/>
         <w:numPr>
           <w:ilvl w:val="0"/>
           <w:numId w:val="4"/>
@@ -562,7 +693,7 @@
     </w:p>
     <w:p>
       <w:pPr>
-        <w:pStyle w:val="ListParagraph"/>
+        <w:pStyle w:val="PargrafodaLista"/>
         <w:numPr>
           <w:ilvl w:val="0"/>
           <w:numId w:val="4"/>
@@ -587,7 +718,7 @@
     </w:p>
     <w:p>
       <w:pPr>
-        <w:pStyle w:val="ListParagraph"/>
+        <w:pStyle w:val="PargrafodaLista"/>
         <w:numPr>
           <w:ilvl w:val="0"/>
           <w:numId w:val="4"/>
@@ -612,7 +743,7 @@
     </w:p>
     <w:p>
       <w:pPr>
-        <w:pStyle w:val="ListParagraph"/>
+        <w:pStyle w:val="PargrafodaLista"/>
         <w:numPr>
           <w:ilvl w:val="0"/>
           <w:numId w:val="4"/>
@@ -637,7 +768,7 @@
     </w:p>
     <w:p>
       <w:pPr>
-        <w:pStyle w:val="ListParagraph"/>
+        <w:pStyle w:val="PargrafodaLista"/>
         <w:jc w:val="both"/>
         <w:rPr>
           <w:rFonts w:ascii="Arial" w:hAnsi="Arial" w:cs="Arial"/>
@@ -680,7 +811,7 @@
     </w:p>
     <w:p>
       <w:pPr>
-        <w:pStyle w:val="ListParagraph"/>
+        <w:pStyle w:val="PargrafodaLista"/>
         <w:numPr>
           <w:ilvl w:val="0"/>
           <w:numId w:val="1"/>
@@ -709,21 +840,21 @@
     </w:p>
     <w:p>
       <w:pPr>
-        <w:pStyle w:val="ListParagraph"/>
-        <w:jc w:val="both"/>
-        <w:rPr>
-          <w:rFonts w:ascii="Arial" w:hAnsi="Arial" w:cs="Arial"/>
-          <w:b/>
-          <w:bCs/>
-          <w:sz w:val="24"/>
-          <w:szCs w:val="24"/>
-          <w:lang w:val="pt-BR"/>
-        </w:rPr>
-      </w:pPr>
-    </w:p>
-    <w:p>
-      <w:pPr>
-        <w:pStyle w:val="ListParagraph"/>
+        <w:pStyle w:val="PargrafodaLista"/>
+        <w:jc w:val="both"/>
+        <w:rPr>
+          <w:rFonts w:ascii="Arial" w:hAnsi="Arial" w:cs="Arial"/>
+          <w:b/>
+          <w:bCs/>
+          <w:sz w:val="24"/>
+          <w:szCs w:val="24"/>
+          <w:lang w:val="pt-BR"/>
+        </w:rPr>
+      </w:pPr>
+    </w:p>
+    <w:p>
+      <w:pPr>
+        <w:pStyle w:val="PargrafodaLista"/>
         <w:jc w:val="both"/>
         <w:rPr>
           <w:rFonts w:ascii="Arial" w:hAnsi="Arial" w:cs="Arial"/>
@@ -771,19 +902,19 @@
     </w:p>
     <w:p>
       <w:pPr>
-        <w:pStyle w:val="ListParagraph"/>
-        <w:jc w:val="both"/>
-        <w:rPr>
-          <w:rFonts w:ascii="Arial" w:hAnsi="Arial" w:cs="Arial"/>
-          <w:sz w:val="24"/>
-          <w:szCs w:val="24"/>
-          <w:lang w:val="pt-BR"/>
-        </w:rPr>
-      </w:pPr>
-    </w:p>
-    <w:p>
-      <w:pPr>
-        <w:pStyle w:val="ListParagraph"/>
+        <w:pStyle w:val="PargrafodaLista"/>
+        <w:jc w:val="both"/>
+        <w:rPr>
+          <w:rFonts w:ascii="Arial" w:hAnsi="Arial" w:cs="Arial"/>
+          <w:sz w:val="24"/>
+          <w:szCs w:val="24"/>
+          <w:lang w:val="pt-BR"/>
+        </w:rPr>
+      </w:pPr>
+    </w:p>
+    <w:p>
+      <w:pPr>
+        <w:pStyle w:val="PargrafodaLista"/>
         <w:numPr>
           <w:ilvl w:val="1"/>
           <w:numId w:val="1"/>
@@ -833,7 +964,7 @@
     </w:p>
     <w:p>
       <w:pPr>
-        <w:pStyle w:val="ListParagraph"/>
+        <w:pStyle w:val="PargrafodaLista"/>
         <w:jc w:val="both"/>
         <w:rPr>
           <w:rFonts w:ascii="Arial" w:hAnsi="Arial" w:cs="Arial"/>
@@ -892,19 +1023,19 @@
     </w:p>
     <w:p>
       <w:pPr>
-        <w:pStyle w:val="ListParagraph"/>
-        <w:jc w:val="both"/>
-        <w:rPr>
-          <w:rFonts w:ascii="Arial" w:hAnsi="Arial" w:cs="Arial"/>
-          <w:sz w:val="24"/>
-          <w:szCs w:val="24"/>
-          <w:lang w:val="pt-BR"/>
-        </w:rPr>
-      </w:pPr>
-    </w:p>
-    <w:p>
-      <w:pPr>
-        <w:pStyle w:val="ListParagraph"/>
+        <w:pStyle w:val="PargrafodaLista"/>
+        <w:jc w:val="both"/>
+        <w:rPr>
+          <w:rFonts w:ascii="Arial" w:hAnsi="Arial" w:cs="Arial"/>
+          <w:sz w:val="24"/>
+          <w:szCs w:val="24"/>
+          <w:lang w:val="pt-BR"/>
+        </w:rPr>
+      </w:pPr>
+    </w:p>
+    <w:p>
+      <w:pPr>
+        <w:pStyle w:val="PargrafodaLista"/>
         <w:jc w:val="both"/>
         <w:rPr>
           <w:rFonts w:ascii="Arial" w:hAnsi="Arial" w:cs="Arial"/>
@@ -936,19 +1067,19 @@
     </w:p>
     <w:p>
       <w:pPr>
-        <w:pStyle w:val="ListParagraph"/>
-        <w:jc w:val="both"/>
-        <w:rPr>
-          <w:rFonts w:ascii="Arial" w:hAnsi="Arial" w:cs="Arial"/>
-          <w:sz w:val="24"/>
-          <w:szCs w:val="24"/>
-          <w:lang w:val="pt-BR"/>
-        </w:rPr>
-      </w:pPr>
-    </w:p>
-    <w:p>
-      <w:pPr>
-        <w:pStyle w:val="ListParagraph"/>
+        <w:pStyle w:val="PargrafodaLista"/>
+        <w:jc w:val="both"/>
+        <w:rPr>
+          <w:rFonts w:ascii="Arial" w:hAnsi="Arial" w:cs="Arial"/>
+          <w:sz w:val="24"/>
+          <w:szCs w:val="24"/>
+          <w:lang w:val="pt-BR"/>
+        </w:rPr>
+      </w:pPr>
+    </w:p>
+    <w:p>
+      <w:pPr>
+        <w:pStyle w:val="PargrafodaLista"/>
         <w:jc w:val="both"/>
         <w:rPr>
           <w:rFonts w:ascii="Arial" w:hAnsi="Arial" w:cs="Arial"/>
@@ -977,7 +1108,31 @@
           <w:szCs w:val="24"/>
           <w:lang w:val="pt-BR"/>
         </w:rPr>
-        <w:t xml:space="preserve"> (Smoke Test)</w:t>
+        <w:t xml:space="preserve"> (</w:t>
+      </w:r>
+      <w:proofErr w:type="spellStart"/>
+      <w:r>
+        <w:rPr>
+          <w:rFonts w:ascii="Arial" w:hAnsi="Arial" w:cs="Arial"/>
+          <w:b/>
+          <w:bCs/>
+          <w:sz w:val="24"/>
+          <w:szCs w:val="24"/>
+          <w:lang w:val="pt-BR"/>
+        </w:rPr>
+        <w:t>Smoke</w:t>
+      </w:r>
+      <w:proofErr w:type="spellEnd"/>
+      <w:r>
+        <w:rPr>
+          <w:rFonts w:ascii="Arial" w:hAnsi="Arial" w:cs="Arial"/>
+          <w:b/>
+          <w:bCs/>
+          <w:sz w:val="24"/>
+          <w:szCs w:val="24"/>
+          <w:lang w:val="pt-BR"/>
+        </w:rPr>
+        <w:t xml:space="preserve"> Test)</w:t>
       </w:r>
       <w:r>
         <w:rPr>
@@ -1011,19 +1166,19 @@
     </w:p>
     <w:p>
       <w:pPr>
-        <w:pStyle w:val="ListParagraph"/>
-        <w:jc w:val="both"/>
-        <w:rPr>
-          <w:rFonts w:ascii="Arial" w:hAnsi="Arial" w:cs="Arial"/>
-          <w:sz w:val="24"/>
-          <w:szCs w:val="24"/>
-          <w:lang w:val="pt-BR"/>
-        </w:rPr>
-      </w:pPr>
-    </w:p>
-    <w:p>
-      <w:pPr>
-        <w:pStyle w:val="ListParagraph"/>
+        <w:pStyle w:val="PargrafodaLista"/>
+        <w:jc w:val="both"/>
+        <w:rPr>
+          <w:rFonts w:ascii="Arial" w:hAnsi="Arial" w:cs="Arial"/>
+          <w:sz w:val="24"/>
+          <w:szCs w:val="24"/>
+          <w:lang w:val="pt-BR"/>
+        </w:rPr>
+      </w:pPr>
+    </w:p>
+    <w:p>
+      <w:pPr>
+        <w:pStyle w:val="PargrafodaLista"/>
         <w:jc w:val="both"/>
         <w:rPr>
           <w:rFonts w:ascii="Arial" w:hAnsi="Arial" w:cs="Arial"/>
@@ -1064,21 +1219,21 @@
     </w:p>
     <w:p>
       <w:pPr>
-        <w:pStyle w:val="ListParagraph"/>
-        <w:jc w:val="both"/>
-        <w:rPr>
-          <w:rFonts w:ascii="Arial" w:hAnsi="Arial" w:cs="Arial"/>
-          <w:b/>
-          <w:bCs/>
-          <w:sz w:val="24"/>
-          <w:szCs w:val="24"/>
-          <w:lang w:val="pt-BR"/>
-        </w:rPr>
-      </w:pPr>
-    </w:p>
-    <w:p>
-      <w:pPr>
-        <w:pStyle w:val="ListParagraph"/>
+        <w:pStyle w:val="PargrafodaLista"/>
+        <w:jc w:val="both"/>
+        <w:rPr>
+          <w:rFonts w:ascii="Arial" w:hAnsi="Arial" w:cs="Arial"/>
+          <w:b/>
+          <w:bCs/>
+          <w:sz w:val="24"/>
+          <w:szCs w:val="24"/>
+          <w:lang w:val="pt-BR"/>
+        </w:rPr>
+      </w:pPr>
+    </w:p>
+    <w:p>
+      <w:pPr>
+        <w:pStyle w:val="PargrafodaLista"/>
         <w:numPr>
           <w:ilvl w:val="0"/>
           <w:numId w:val="1"/>
@@ -1107,7 +1262,7 @@
     </w:p>
     <w:p>
       <w:pPr>
-        <w:pStyle w:val="ListParagraph"/>
+        <w:pStyle w:val="PargrafodaLista"/>
         <w:jc w:val="both"/>
         <w:rPr>
           <w:rFonts w:ascii="Arial" w:hAnsi="Arial" w:cs="Arial"/>
@@ -1121,7 +1276,7 @@
     </w:p>
     <w:p>
       <w:pPr>
-        <w:pStyle w:val="ListParagraph"/>
+        <w:pStyle w:val="PargrafodaLista"/>
         <w:jc w:val="both"/>
         <w:rPr>
           <w:rFonts w:ascii="Arial" w:hAnsi="Arial" w:cs="Arial"/>
@@ -1142,19 +1297,19 @@
     </w:p>
     <w:p>
       <w:pPr>
-        <w:pStyle w:val="ListParagraph"/>
-        <w:jc w:val="both"/>
-        <w:rPr>
-          <w:rFonts w:ascii="Arial" w:hAnsi="Arial" w:cs="Arial"/>
-          <w:sz w:val="24"/>
-          <w:szCs w:val="24"/>
-          <w:lang w:val="pt-BR"/>
-        </w:rPr>
-      </w:pPr>
-    </w:p>
-    <w:p>
-      <w:pPr>
-        <w:pStyle w:val="ListParagraph"/>
+        <w:pStyle w:val="PargrafodaLista"/>
+        <w:jc w:val="both"/>
+        <w:rPr>
+          <w:rFonts w:ascii="Arial" w:hAnsi="Arial" w:cs="Arial"/>
+          <w:sz w:val="24"/>
+          <w:szCs w:val="24"/>
+          <w:lang w:val="pt-BR"/>
+        </w:rPr>
+      </w:pPr>
+    </w:p>
+    <w:p>
+      <w:pPr>
+        <w:pStyle w:val="PargrafodaLista"/>
         <w:jc w:val="both"/>
         <w:rPr>
           <w:rFonts w:ascii="Arial" w:hAnsi="Arial" w:cs="Arial"/>
@@ -1190,21 +1345,21 @@
     </w:p>
     <w:p>
       <w:pPr>
-        <w:pStyle w:val="ListParagraph"/>
-        <w:jc w:val="both"/>
-        <w:rPr>
-          <w:rFonts w:ascii="Arial" w:hAnsi="Arial" w:cs="Arial"/>
-          <w:b/>
-          <w:bCs/>
-          <w:sz w:val="24"/>
-          <w:szCs w:val="24"/>
-          <w:lang w:val="pt-BR"/>
-        </w:rPr>
-      </w:pPr>
-    </w:p>
-    <w:p>
-      <w:pPr>
-        <w:pStyle w:val="ListParagraph"/>
+        <w:pStyle w:val="PargrafodaLista"/>
+        <w:jc w:val="both"/>
+        <w:rPr>
+          <w:rFonts w:ascii="Arial" w:hAnsi="Arial" w:cs="Arial"/>
+          <w:b/>
+          <w:bCs/>
+          <w:sz w:val="24"/>
+          <w:szCs w:val="24"/>
+          <w:lang w:val="pt-BR"/>
+        </w:rPr>
+      </w:pPr>
+    </w:p>
+    <w:p>
+      <w:pPr>
+        <w:pStyle w:val="PargrafodaLista"/>
         <w:numPr>
           <w:ilvl w:val="0"/>
           <w:numId w:val="4"/>
@@ -1229,19 +1384,19 @@
     </w:p>
     <w:p>
       <w:pPr>
-        <w:pStyle w:val="ListParagraph"/>
-        <w:jc w:val="both"/>
-        <w:rPr>
-          <w:rFonts w:ascii="Arial" w:hAnsi="Arial" w:cs="Arial"/>
-          <w:sz w:val="24"/>
-          <w:szCs w:val="24"/>
-          <w:lang w:val="pt-BR"/>
-        </w:rPr>
-      </w:pPr>
-    </w:p>
-    <w:p>
-      <w:pPr>
-        <w:pStyle w:val="ListParagraph"/>
+        <w:pStyle w:val="PargrafodaLista"/>
+        <w:jc w:val="both"/>
+        <w:rPr>
+          <w:rFonts w:ascii="Arial" w:hAnsi="Arial" w:cs="Arial"/>
+          <w:sz w:val="24"/>
+          <w:szCs w:val="24"/>
+          <w:lang w:val="pt-BR"/>
+        </w:rPr>
+      </w:pPr>
+    </w:p>
+    <w:p>
+      <w:pPr>
+        <w:pStyle w:val="PargrafodaLista"/>
         <w:jc w:val="both"/>
         <w:rPr>
           <w:rFonts w:ascii="Arial" w:hAnsi="Arial" w:cs="Arial"/>
@@ -1266,21 +1421,21 @@
     </w:p>
     <w:p>
       <w:pPr>
-        <w:pStyle w:val="ListParagraph"/>
-        <w:jc w:val="both"/>
-        <w:rPr>
-          <w:rFonts w:ascii="Arial" w:hAnsi="Arial" w:cs="Arial"/>
-          <w:b/>
-          <w:bCs/>
-          <w:sz w:val="24"/>
-          <w:szCs w:val="24"/>
-          <w:lang w:val="pt-BR"/>
-        </w:rPr>
-      </w:pPr>
-    </w:p>
-    <w:p>
-      <w:pPr>
-        <w:pStyle w:val="ListParagraph"/>
+        <w:pStyle w:val="PargrafodaLista"/>
+        <w:jc w:val="both"/>
+        <w:rPr>
+          <w:rFonts w:ascii="Arial" w:hAnsi="Arial" w:cs="Arial"/>
+          <w:b/>
+          <w:bCs/>
+          <w:sz w:val="24"/>
+          <w:szCs w:val="24"/>
+          <w:lang w:val="pt-BR"/>
+        </w:rPr>
+      </w:pPr>
+    </w:p>
+    <w:p>
+      <w:pPr>
+        <w:pStyle w:val="PargrafodaLista"/>
         <w:numPr>
           <w:ilvl w:val="0"/>
           <w:numId w:val="4"/>
@@ -1377,7 +1532,7 @@
     </w:p>
     <w:p>
       <w:pPr>
-        <w:pStyle w:val="ListParagraph"/>
+        <w:pStyle w:val="PargrafodaLista"/>
         <w:numPr>
           <w:ilvl w:val="0"/>
           <w:numId w:val="4"/>
@@ -1420,7 +1575,7 @@
     </w:p>
     <w:p>
       <w:pPr>
-        <w:pStyle w:val="ListParagraph"/>
+        <w:pStyle w:val="PargrafodaLista"/>
         <w:ind w:left="1080"/>
         <w:jc w:val="both"/>
         <w:rPr>
@@ -1433,7 +1588,7 @@
     </w:p>
     <w:p>
       <w:pPr>
-        <w:pStyle w:val="ListParagraph"/>
+        <w:pStyle w:val="PargrafodaLista"/>
         <w:ind w:left="1080"/>
         <w:jc w:val="both"/>
         <w:rPr>
@@ -1446,7 +1601,7 @@
     </w:p>
     <w:p>
       <w:pPr>
-        <w:pStyle w:val="ListParagraph"/>
+        <w:pStyle w:val="PargrafodaLista"/>
         <w:jc w:val="both"/>
         <w:rPr>
           <w:rFonts w:ascii="Arial" w:hAnsi="Arial" w:cs="Arial"/>
@@ -1471,21 +1626,21 @@
     </w:p>
     <w:p>
       <w:pPr>
-        <w:pStyle w:val="ListParagraph"/>
-        <w:jc w:val="both"/>
-        <w:rPr>
-          <w:rFonts w:ascii="Arial" w:hAnsi="Arial" w:cs="Arial"/>
-          <w:b/>
-          <w:bCs/>
-          <w:sz w:val="24"/>
-          <w:szCs w:val="24"/>
-          <w:lang w:val="pt-BR"/>
-        </w:rPr>
-      </w:pPr>
-    </w:p>
-    <w:p>
-      <w:pPr>
-        <w:pStyle w:val="ListParagraph"/>
+        <w:pStyle w:val="PargrafodaLista"/>
+        <w:jc w:val="both"/>
+        <w:rPr>
+          <w:rFonts w:ascii="Arial" w:hAnsi="Arial" w:cs="Arial"/>
+          <w:b/>
+          <w:bCs/>
+          <w:sz w:val="24"/>
+          <w:szCs w:val="24"/>
+          <w:lang w:val="pt-BR"/>
+        </w:rPr>
+      </w:pPr>
+    </w:p>
+    <w:p>
+      <w:pPr>
+        <w:pStyle w:val="PargrafodaLista"/>
         <w:numPr>
           <w:ilvl w:val="0"/>
           <w:numId w:val="4"/>
@@ -1510,7 +1665,7 @@
     </w:p>
     <w:p>
       <w:pPr>
-        <w:pStyle w:val="ListParagraph"/>
+        <w:pStyle w:val="PargrafodaLista"/>
         <w:numPr>
           <w:ilvl w:val="0"/>
           <w:numId w:val="4"/>
@@ -1532,6 +1687,7 @@
         </w:rPr>
         <w:t xml:space="preserve">Pelo menos um caso de teste do ciclo de </w:t>
       </w:r>
+      <w:proofErr w:type="spellStart"/>
       <w:r>
         <w:rPr>
           <w:rFonts w:ascii="Arial" w:hAnsi="Arial" w:cs="Arial"/>
@@ -1541,6 +1697,7 @@
         </w:rPr>
         <w:t>sanity</w:t>
       </w:r>
+      <w:proofErr w:type="spellEnd"/>
       <w:r>
         <w:rPr>
           <w:rFonts w:ascii="Arial" w:hAnsi="Arial" w:cs="Arial"/>
@@ -1580,7 +1737,7 @@
     </w:p>
     <w:p>
       <w:pPr>
-        <w:pStyle w:val="ListParagraph"/>
+        <w:pStyle w:val="PargrafodaLista"/>
         <w:numPr>
           <w:ilvl w:val="0"/>
           <w:numId w:val="4"/>
@@ -1623,21 +1780,21 @@
     </w:p>
     <w:p>
       <w:pPr>
-        <w:pStyle w:val="ListParagraph"/>
-        <w:jc w:val="both"/>
-        <w:rPr>
-          <w:rFonts w:ascii="Arial" w:hAnsi="Arial" w:cs="Arial"/>
-          <w:b/>
-          <w:bCs/>
-          <w:sz w:val="24"/>
-          <w:szCs w:val="24"/>
-          <w:lang w:val="pt-BR"/>
-        </w:rPr>
-      </w:pPr>
-    </w:p>
-    <w:p>
-      <w:pPr>
-        <w:pStyle w:val="ListParagraph"/>
+        <w:pStyle w:val="PargrafodaLista"/>
+        <w:jc w:val="both"/>
+        <w:rPr>
+          <w:rFonts w:ascii="Arial" w:hAnsi="Arial" w:cs="Arial"/>
+          <w:b/>
+          <w:bCs/>
+          <w:sz w:val="24"/>
+          <w:szCs w:val="24"/>
+          <w:lang w:val="pt-BR"/>
+        </w:rPr>
+      </w:pPr>
+    </w:p>
+    <w:p>
+      <w:pPr>
+        <w:pStyle w:val="PargrafodaLista"/>
         <w:numPr>
           <w:ilvl w:val="0"/>
           <w:numId w:val="1"/>
@@ -1667,7 +1824,7 @@
     </w:p>
     <w:p>
       <w:pPr>
-        <w:pStyle w:val="ListParagraph"/>
+        <w:pStyle w:val="PargrafodaLista"/>
         <w:jc w:val="both"/>
         <w:rPr>
           <w:rFonts w:ascii="Arial" w:hAnsi="Arial" w:cs="Arial"/>
@@ -1681,7 +1838,7 @@
     </w:p>
     <w:tbl>
       <w:tblPr>
-        <w:tblStyle w:val="TableGrid"/>
+        <w:tblStyle w:val="Tabelacomgrade"/>
         <w:tblW w:w="0" w:type="auto"/>
         <w:tblInd w:w="720" w:type="dxa"/>
         <w:tblLook w:val="04A0" w:firstRow="1" w:lastRow="0" w:firstColumn="1" w:lastColumn="0" w:noHBand="0" w:noVBand="1"/>
@@ -1697,7 +1854,7 @@
           </w:tcPr>
           <w:p>
             <w:pPr>
-              <w:pStyle w:val="ListParagraph"/>
+              <w:pStyle w:val="PargrafodaLista"/>
               <w:ind w:left="0"/>
               <w:jc w:val="both"/>
               <w:rPr>
@@ -1728,7 +1885,7 @@
           </w:tcPr>
           <w:p>
             <w:pPr>
-              <w:pStyle w:val="ListParagraph"/>
+              <w:pStyle w:val="PargrafodaLista"/>
               <w:ind w:left="0"/>
               <w:jc w:val="both"/>
               <w:rPr>
@@ -1761,7 +1918,7 @@
           </w:tcPr>
           <w:p>
             <w:pPr>
-              <w:pStyle w:val="ListParagraph"/>
+              <w:pStyle w:val="PargrafodaLista"/>
               <w:ind w:left="0"/>
               <w:jc w:val="both"/>
               <w:rPr>
@@ -1788,7 +1945,7 @@
           </w:tcPr>
           <w:p>
             <w:pPr>
-              <w:pStyle w:val="ListParagraph"/>
+              <w:pStyle w:val="PargrafodaLista"/>
               <w:ind w:left="0"/>
               <w:jc w:val="both"/>
               <w:rPr>
@@ -1817,7 +1974,7 @@
           </w:tcPr>
           <w:p>
             <w:pPr>
-              <w:pStyle w:val="ListParagraph"/>
+              <w:pStyle w:val="PargrafodaLista"/>
               <w:ind w:left="0"/>
               <w:jc w:val="both"/>
               <w:rPr>
@@ -1844,7 +2001,7 @@
           </w:tcPr>
           <w:p>
             <w:pPr>
-              <w:pStyle w:val="ListParagraph"/>
+              <w:pStyle w:val="PargrafodaLista"/>
               <w:ind w:left="0"/>
               <w:jc w:val="both"/>
               <w:rPr>
@@ -1861,8 +2018,19 @@
                 <w:szCs w:val="24"/>
                 <w:lang w:val="pt-BR"/>
               </w:rPr>
-              <w:t>Visual Studio Code</w:t>
+              <w:t xml:space="preserve">Visual Studio </w:t>
             </w:r>
+            <w:proofErr w:type="spellStart"/>
+            <w:r>
+              <w:rPr>
+                <w:rFonts w:ascii="Arial" w:hAnsi="Arial" w:cs="Arial"/>
+                <w:sz w:val="24"/>
+                <w:szCs w:val="24"/>
+                <w:lang w:val="pt-BR"/>
+              </w:rPr>
+              <w:t>Code</w:t>
+            </w:r>
+            <w:proofErr w:type="spellEnd"/>
           </w:p>
         </w:tc>
       </w:tr>
@@ -1873,7 +2041,7 @@
           </w:tcPr>
           <w:p>
             <w:pPr>
-              <w:pStyle w:val="ListParagraph"/>
+              <w:pStyle w:val="PargrafodaLista"/>
               <w:ind w:left="0"/>
               <w:jc w:val="both"/>
               <w:rPr>
@@ -1900,7 +2068,7 @@
           </w:tcPr>
           <w:p>
             <w:pPr>
-              <w:pStyle w:val="ListParagraph"/>
+              <w:pStyle w:val="PargrafodaLista"/>
               <w:ind w:left="0"/>
               <w:jc w:val="both"/>
               <w:rPr>
@@ -1938,7 +2106,7 @@
     </w:p>
     <w:p>
       <w:pPr>
-        <w:pStyle w:val="ListParagraph"/>
+        <w:pStyle w:val="PargrafodaLista"/>
         <w:numPr>
           <w:ilvl w:val="0"/>
           <w:numId w:val="1"/>
@@ -1967,7 +2135,7 @@
     </w:p>
     <w:p>
       <w:pPr>
-        <w:pStyle w:val="ListParagraph"/>
+        <w:pStyle w:val="PargrafodaLista"/>
         <w:jc w:val="both"/>
         <w:rPr>
           <w:rFonts w:ascii="Arial" w:hAnsi="Arial" w:cs="Arial"/>
@@ -1981,7 +2149,7 @@
     </w:p>
     <w:tbl>
       <w:tblPr>
-        <w:tblStyle w:val="TableGrid"/>
+        <w:tblStyle w:val="Tabelacomgrade"/>
         <w:tblW w:w="10207" w:type="dxa"/>
         <w:tblInd w:w="-289" w:type="dxa"/>
         <w:tblLook w:val="04A0" w:firstRow="1" w:lastRow="0" w:firstColumn="1" w:lastColumn="0" w:noHBand="0" w:noVBand="1"/>
@@ -1999,7 +2167,7 @@
           </w:tcPr>
           <w:p>
             <w:pPr>
-              <w:pStyle w:val="ListParagraph"/>
+              <w:pStyle w:val="PargrafodaLista"/>
               <w:ind w:left="0"/>
               <w:jc w:val="both"/>
               <w:rPr>
@@ -2008,6 +2176,7 @@
                 <w:bCs/>
                 <w:sz w:val="24"/>
                 <w:szCs w:val="24"/>
+                <w:u w:val="single"/>
                 <w:lang w:val="pt-BR"/>
               </w:rPr>
             </w:pPr>
@@ -2018,6 +2187,7 @@
                 <w:bCs/>
                 <w:sz w:val="24"/>
                 <w:szCs w:val="24"/>
+                <w:u w:val="single"/>
                 <w:lang w:val="pt-BR"/>
               </w:rPr>
               <w:t>Tarefa</w:t>
@@ -2030,7 +2200,7 @@
           </w:tcPr>
           <w:p>
             <w:pPr>
-              <w:pStyle w:val="ListParagraph"/>
+              <w:pStyle w:val="PargrafodaLista"/>
               <w:ind w:left="0"/>
               <w:jc w:val="both"/>
               <w:rPr>
@@ -2039,6 +2209,7 @@
                 <w:bCs/>
                 <w:sz w:val="24"/>
                 <w:szCs w:val="24"/>
+                <w:u w:val="single"/>
                 <w:lang w:val="pt-BR"/>
               </w:rPr>
             </w:pPr>
@@ -2049,10 +2220,25 @@
                 <w:bCs/>
                 <w:sz w:val="24"/>
                 <w:szCs w:val="24"/>
-                <w:lang w:val="pt-BR"/>
-              </w:rPr>
-              <w:t>Data ínicio</w:t>
+                <w:u w:val="single"/>
+                <w:lang w:val="pt-BR"/>
+              </w:rPr>
+              <w:t xml:space="preserve">Data </w:t>
             </w:r>
+            <w:proofErr w:type="spellStart"/>
+            <w:r>
+              <w:rPr>
+                <w:rFonts w:ascii="Arial" w:hAnsi="Arial" w:cs="Arial"/>
+                <w:b/>
+                <w:bCs/>
+                <w:sz w:val="24"/>
+                <w:szCs w:val="24"/>
+                <w:u w:val="single"/>
+                <w:lang w:val="pt-BR"/>
+              </w:rPr>
+              <w:t>ínicio</w:t>
+            </w:r>
+            <w:proofErr w:type="spellEnd"/>
           </w:p>
         </w:tc>
         <w:tc>
@@ -2061,7 +2247,7 @@
           </w:tcPr>
           <w:p>
             <w:pPr>
-              <w:pStyle w:val="ListParagraph"/>
+              <w:pStyle w:val="PargrafodaLista"/>
               <w:ind w:left="0"/>
               <w:jc w:val="both"/>
               <w:rPr>
@@ -2070,6 +2256,7 @@
                 <w:bCs/>
                 <w:sz w:val="24"/>
                 <w:szCs w:val="24"/>
+                <w:u w:val="single"/>
                 <w:lang w:val="pt-BR"/>
               </w:rPr>
             </w:pPr>
@@ -2080,6 +2267,7 @@
                 <w:bCs/>
                 <w:sz w:val="24"/>
                 <w:szCs w:val="24"/>
+                <w:u w:val="single"/>
                 <w:lang w:val="pt-BR"/>
               </w:rPr>
               <w:t>Data final</w:t>
@@ -2092,7 +2280,7 @@
           </w:tcPr>
           <w:p>
             <w:pPr>
-              <w:pStyle w:val="ListParagraph"/>
+              <w:pStyle w:val="PargrafodaLista"/>
               <w:ind w:left="0"/>
               <w:jc w:val="both"/>
               <w:rPr>
@@ -2101,6 +2289,7 @@
                 <w:bCs/>
                 <w:sz w:val="24"/>
                 <w:szCs w:val="24"/>
+                <w:u w:val="single"/>
                 <w:lang w:val="pt-BR"/>
               </w:rPr>
             </w:pPr>
@@ -2111,6 +2300,7 @@
                 <w:bCs/>
                 <w:sz w:val="24"/>
                 <w:szCs w:val="24"/>
+                <w:u w:val="single"/>
                 <w:lang w:val="pt-BR"/>
               </w:rPr>
               <w:t>Responsabilidade</w:t>
@@ -2125,7 +2315,7 @@
           </w:tcPr>
           <w:p>
             <w:pPr>
-              <w:pStyle w:val="ListParagraph"/>
+              <w:pStyle w:val="PargrafodaLista"/>
               <w:ind w:left="0"/>
               <w:jc w:val="both"/>
               <w:rPr>
@@ -2152,7 +2342,7 @@
           </w:tcPr>
           <w:p>
             <w:pPr>
-              <w:pStyle w:val="ListParagraph"/>
+              <w:pStyle w:val="PargrafodaLista"/>
               <w:ind w:left="0"/>
               <w:jc w:val="both"/>
               <w:rPr>
@@ -2170,7 +2360,7 @@
           </w:tcPr>
           <w:p>
             <w:pPr>
-              <w:pStyle w:val="ListParagraph"/>
+              <w:pStyle w:val="PargrafodaLista"/>
               <w:ind w:left="0"/>
               <w:jc w:val="both"/>
               <w:rPr>
@@ -2188,7 +2378,7 @@
           </w:tcPr>
           <w:p>
             <w:pPr>
-              <w:pStyle w:val="ListParagraph"/>
+              <w:pStyle w:val="PargrafodaLista"/>
               <w:ind w:left="0"/>
               <w:jc w:val="both"/>
               <w:rPr>
@@ -2217,7 +2407,7 @@
           </w:tcPr>
           <w:p>
             <w:pPr>
-              <w:pStyle w:val="ListParagraph"/>
+              <w:pStyle w:val="PargrafodaLista"/>
               <w:ind w:left="0"/>
               <w:jc w:val="both"/>
               <w:rPr>
@@ -2244,7 +2434,7 @@
           </w:tcPr>
           <w:p>
             <w:pPr>
-              <w:pStyle w:val="ListParagraph"/>
+              <w:pStyle w:val="PargrafodaLista"/>
               <w:ind w:left="0"/>
               <w:jc w:val="both"/>
               <w:rPr>
@@ -2262,7 +2452,7 @@
           </w:tcPr>
           <w:p>
             <w:pPr>
-              <w:pStyle w:val="ListParagraph"/>
+              <w:pStyle w:val="PargrafodaLista"/>
               <w:ind w:left="0"/>
               <w:jc w:val="both"/>
               <w:rPr>
@@ -2280,7 +2470,7 @@
           </w:tcPr>
           <w:p>
             <w:pPr>
-              <w:pStyle w:val="ListParagraph"/>
+              <w:pStyle w:val="PargrafodaLista"/>
               <w:ind w:left="0"/>
               <w:jc w:val="both"/>
               <w:rPr>
@@ -2309,7 +2499,7 @@
           </w:tcPr>
           <w:p>
             <w:pPr>
-              <w:pStyle w:val="ListParagraph"/>
+              <w:pStyle w:val="PargrafodaLista"/>
               <w:ind w:left="0"/>
               <w:jc w:val="both"/>
               <w:rPr>
@@ -2336,7 +2526,7 @@
           </w:tcPr>
           <w:p>
             <w:pPr>
-              <w:pStyle w:val="ListParagraph"/>
+              <w:pStyle w:val="PargrafodaLista"/>
               <w:ind w:left="0"/>
               <w:jc w:val="both"/>
               <w:rPr>
@@ -2354,7 +2544,7 @@
           </w:tcPr>
           <w:p>
             <w:pPr>
-              <w:pStyle w:val="ListParagraph"/>
+              <w:pStyle w:val="PargrafodaLista"/>
               <w:ind w:left="0"/>
               <w:jc w:val="both"/>
               <w:rPr>
@@ -2372,7 +2562,7 @@
           </w:tcPr>
           <w:p>
             <w:pPr>
-              <w:pStyle w:val="ListParagraph"/>
+              <w:pStyle w:val="PargrafodaLista"/>
               <w:ind w:left="0"/>
               <w:jc w:val="both"/>
               <w:rPr>
@@ -2401,7 +2591,7 @@
           </w:tcPr>
           <w:p>
             <w:pPr>
-              <w:pStyle w:val="ListParagraph"/>
+              <w:pStyle w:val="PargrafodaLista"/>
               <w:ind w:left="0"/>
               <w:jc w:val="both"/>
               <w:rPr>
@@ -2428,7 +2618,7 @@
           </w:tcPr>
           <w:p>
             <w:pPr>
-              <w:pStyle w:val="ListParagraph"/>
+              <w:pStyle w:val="PargrafodaLista"/>
               <w:ind w:left="0"/>
               <w:jc w:val="both"/>
               <w:rPr>
@@ -2446,7 +2636,7 @@
           </w:tcPr>
           <w:p>
             <w:pPr>
-              <w:pStyle w:val="ListParagraph"/>
+              <w:pStyle w:val="PargrafodaLista"/>
               <w:ind w:left="0"/>
               <w:jc w:val="both"/>
               <w:rPr>
@@ -2464,7 +2654,7 @@
           </w:tcPr>
           <w:p>
             <w:pPr>
-              <w:pStyle w:val="ListParagraph"/>
+              <w:pStyle w:val="PargrafodaLista"/>
               <w:ind w:left="0"/>
               <w:jc w:val="both"/>
               <w:rPr>
@@ -2493,7 +2683,7 @@
           </w:tcPr>
           <w:p>
             <w:pPr>
-              <w:pStyle w:val="ListParagraph"/>
+              <w:pStyle w:val="PargrafodaLista"/>
               <w:ind w:left="0"/>
               <w:jc w:val="both"/>
               <w:rPr>
@@ -2520,7 +2710,7 @@
           </w:tcPr>
           <w:p>
             <w:pPr>
-              <w:pStyle w:val="ListParagraph"/>
+              <w:pStyle w:val="PargrafodaLista"/>
               <w:ind w:left="0"/>
               <w:jc w:val="both"/>
               <w:rPr>
@@ -2538,7 +2728,7 @@
           </w:tcPr>
           <w:p>
             <w:pPr>
-              <w:pStyle w:val="ListParagraph"/>
+              <w:pStyle w:val="PargrafodaLista"/>
               <w:ind w:left="0"/>
               <w:jc w:val="both"/>
               <w:rPr>
@@ -2556,7 +2746,7 @@
           </w:tcPr>
           <w:p>
             <w:pPr>
-              <w:pStyle w:val="ListParagraph"/>
+              <w:pStyle w:val="PargrafodaLista"/>
               <w:ind w:left="0"/>
               <w:jc w:val="both"/>
               <w:rPr>
@@ -2585,7 +2775,7 @@
           </w:tcPr>
           <w:p>
             <w:pPr>
-              <w:pStyle w:val="ListParagraph"/>
+              <w:pStyle w:val="PargrafodaLista"/>
               <w:ind w:left="0"/>
               <w:jc w:val="both"/>
               <w:rPr>
@@ -2621,7 +2811,7 @@
           </w:tcPr>
           <w:p>
             <w:pPr>
-              <w:pStyle w:val="ListParagraph"/>
+              <w:pStyle w:val="PargrafodaLista"/>
               <w:ind w:left="0"/>
               <w:jc w:val="both"/>
               <w:rPr>
@@ -2639,7 +2829,7 @@
           </w:tcPr>
           <w:p>
             <w:pPr>
-              <w:pStyle w:val="ListParagraph"/>
+              <w:pStyle w:val="PargrafodaLista"/>
               <w:ind w:left="0"/>
               <w:jc w:val="both"/>
               <w:rPr>
@@ -2657,7 +2847,7 @@
           </w:tcPr>
           <w:p>
             <w:pPr>
-              <w:pStyle w:val="ListParagraph"/>
+              <w:pStyle w:val="PargrafodaLista"/>
               <w:ind w:left="0"/>
               <w:jc w:val="both"/>
               <w:rPr>
@@ -2682,35 +2872,35 @@
     </w:tbl>
     <w:p>
       <w:pPr>
-        <w:pStyle w:val="ListParagraph"/>
-        <w:jc w:val="both"/>
-        <w:rPr>
-          <w:rFonts w:ascii="Arial" w:hAnsi="Arial" w:cs="Arial"/>
-          <w:b/>
-          <w:bCs/>
-          <w:sz w:val="24"/>
-          <w:szCs w:val="24"/>
-          <w:lang w:val="pt-BR"/>
-        </w:rPr>
-      </w:pPr>
-    </w:p>
-    <w:p>
-      <w:pPr>
-        <w:pStyle w:val="ListParagraph"/>
-        <w:jc w:val="both"/>
-        <w:rPr>
-          <w:rFonts w:ascii="Arial" w:hAnsi="Arial" w:cs="Arial"/>
-          <w:b/>
-          <w:bCs/>
-          <w:sz w:val="24"/>
-          <w:szCs w:val="24"/>
-          <w:lang w:val="pt-BR"/>
-        </w:rPr>
-      </w:pPr>
-    </w:p>
-    <w:p>
-      <w:pPr>
-        <w:pStyle w:val="ListParagraph"/>
+        <w:pStyle w:val="PargrafodaLista"/>
+        <w:jc w:val="both"/>
+        <w:rPr>
+          <w:rFonts w:ascii="Arial" w:hAnsi="Arial" w:cs="Arial"/>
+          <w:b/>
+          <w:bCs/>
+          <w:sz w:val="24"/>
+          <w:szCs w:val="24"/>
+          <w:lang w:val="pt-BR"/>
+        </w:rPr>
+      </w:pPr>
+    </w:p>
+    <w:p>
+      <w:pPr>
+        <w:pStyle w:val="PargrafodaLista"/>
+        <w:jc w:val="both"/>
+        <w:rPr>
+          <w:rFonts w:ascii="Arial" w:hAnsi="Arial" w:cs="Arial"/>
+          <w:b/>
+          <w:bCs/>
+          <w:sz w:val="24"/>
+          <w:szCs w:val="24"/>
+          <w:lang w:val="pt-BR"/>
+        </w:rPr>
+      </w:pPr>
+    </w:p>
+    <w:p>
+      <w:pPr>
+        <w:pStyle w:val="PargrafodaLista"/>
         <w:numPr>
           <w:ilvl w:val="0"/>
           <w:numId w:val="1"/>
@@ -2739,7 +2929,7 @@
     </w:p>
     <w:tbl>
       <w:tblPr>
-        <w:tblStyle w:val="TableGrid"/>
+        <w:tblStyle w:val="Tabelacomgrade"/>
         <w:tblW w:w="10207" w:type="dxa"/>
         <w:tblInd w:w="-289" w:type="dxa"/>
         <w:tblLook w:val="04A0" w:firstRow="1" w:lastRow="0" w:firstColumn="1" w:lastColumn="0" w:noHBand="0" w:noVBand="1"/>
@@ -2757,7 +2947,7 @@
           </w:tcPr>
           <w:p>
             <w:pPr>
-              <w:pStyle w:val="ListParagraph"/>
+              <w:pStyle w:val="PargrafodaLista"/>
               <w:ind w:left="0"/>
               <w:jc w:val="both"/>
               <w:rPr>
@@ -2788,7 +2978,7 @@
           </w:tcPr>
           <w:p>
             <w:pPr>
-              <w:pStyle w:val="ListParagraph"/>
+              <w:pStyle w:val="PargrafodaLista"/>
               <w:ind w:left="0"/>
               <w:jc w:val="both"/>
               <w:rPr>
@@ -2819,7 +3009,7 @@
           </w:tcPr>
           <w:p>
             <w:pPr>
-              <w:pStyle w:val="ListParagraph"/>
+              <w:pStyle w:val="PargrafodaLista"/>
               <w:ind w:left="0"/>
               <w:jc w:val="both"/>
               <w:rPr>
@@ -2850,7 +3040,7 @@
           </w:tcPr>
           <w:p>
             <w:pPr>
-              <w:pStyle w:val="ListParagraph"/>
+              <w:pStyle w:val="PargrafodaLista"/>
               <w:ind w:left="0"/>
               <w:jc w:val="both"/>
               <w:rPr>
@@ -2883,13 +3073,14 @@
           </w:tcPr>
           <w:p>
             <w:pPr>
-              <w:pStyle w:val="ListParagraph"/>
+              <w:pStyle w:val="PargrafodaLista"/>
               <w:ind w:left="0"/>
               <w:jc w:val="both"/>
               <w:rPr>
                 <w:rFonts w:ascii="Arial" w:hAnsi="Arial" w:cs="Arial"/>
                 <w:sz w:val="24"/>
                 <w:szCs w:val="24"/>
+                <w:u w:val="single"/>
                 <w:lang w:val="pt-BR"/>
               </w:rPr>
             </w:pPr>
@@ -2900,7 +3091,7 @@
                 <w:szCs w:val="24"/>
                 <w:lang w:val="pt-BR"/>
               </w:rPr>
-              <w:t>SEU NOME AQUI</w:t>
+              <w:t xml:space="preserve">Gabriel Dias </w:t>
             </w:r>
           </w:p>
         </w:tc>
@@ -2910,7 +3101,7 @@
           </w:tcPr>
           <w:p>
             <w:pPr>
-              <w:pStyle w:val="ListParagraph"/>
+              <w:pStyle w:val="PargrafodaLista"/>
               <w:ind w:left="0"/>
               <w:jc w:val="both"/>
               <w:rPr>
@@ -2937,7 +3128,7 @@
           </w:tcPr>
           <w:p>
             <w:pPr>
-              <w:pStyle w:val="ListParagraph"/>
+              <w:pStyle w:val="PargrafodaLista"/>
               <w:ind w:left="0"/>
               <w:jc w:val="both"/>
               <w:rPr>
@@ -2964,7 +3155,7 @@
           </w:tcPr>
           <w:p>
             <w:pPr>
-              <w:pStyle w:val="ListParagraph"/>
+              <w:pStyle w:val="PargrafodaLista"/>
               <w:ind w:left="0"/>
               <w:jc w:val="both"/>
               <w:rPr>
@@ -3004,7 +3195,7 @@
           </w:p>
           <w:p>
             <w:pPr>
-              <w:pStyle w:val="ListParagraph"/>
+              <w:pStyle w:val="PargrafodaLista"/>
               <w:ind w:left="0"/>
               <w:jc w:val="both"/>
               <w:rPr>
@@ -3017,7 +3208,7 @@
           </w:p>
           <w:p>
             <w:pPr>
-              <w:pStyle w:val="ListParagraph"/>
+              <w:pStyle w:val="PargrafodaLista"/>
               <w:ind w:left="0"/>
               <w:jc w:val="both"/>
               <w:rPr>
@@ -3060,119 +3251,119 @@
     </w:tbl>
     <w:p>
       <w:pPr>
-        <w:pStyle w:val="ListParagraph"/>
-        <w:jc w:val="both"/>
-        <w:rPr>
-          <w:rFonts w:ascii="Arial" w:hAnsi="Arial" w:cs="Arial"/>
-          <w:b/>
-          <w:bCs/>
-          <w:sz w:val="24"/>
-          <w:szCs w:val="24"/>
-          <w:lang w:val="pt-BR"/>
-        </w:rPr>
-      </w:pPr>
-    </w:p>
-    <w:p>
-      <w:pPr>
-        <w:pStyle w:val="ListParagraph"/>
-        <w:jc w:val="both"/>
-        <w:rPr>
-          <w:rFonts w:ascii="Arial" w:hAnsi="Arial" w:cs="Arial"/>
-          <w:b/>
-          <w:bCs/>
-          <w:sz w:val="24"/>
-          <w:szCs w:val="24"/>
-          <w:lang w:val="pt-BR"/>
-        </w:rPr>
-      </w:pPr>
-    </w:p>
-    <w:p>
-      <w:pPr>
-        <w:pStyle w:val="ListParagraph"/>
-        <w:jc w:val="both"/>
-        <w:rPr>
-          <w:rFonts w:ascii="Arial" w:hAnsi="Arial" w:cs="Arial"/>
-          <w:b/>
-          <w:bCs/>
-          <w:sz w:val="24"/>
-          <w:szCs w:val="24"/>
-          <w:lang w:val="pt-BR"/>
-        </w:rPr>
-      </w:pPr>
-    </w:p>
-    <w:p>
-      <w:pPr>
-        <w:pStyle w:val="ListParagraph"/>
-        <w:jc w:val="both"/>
-        <w:rPr>
-          <w:rFonts w:ascii="Arial" w:hAnsi="Arial" w:cs="Arial"/>
-          <w:b/>
-          <w:bCs/>
-          <w:sz w:val="24"/>
-          <w:szCs w:val="24"/>
-          <w:lang w:val="pt-BR"/>
-        </w:rPr>
-      </w:pPr>
-    </w:p>
-    <w:p>
-      <w:pPr>
-        <w:pStyle w:val="ListParagraph"/>
-        <w:jc w:val="both"/>
-        <w:rPr>
-          <w:rFonts w:ascii="Arial" w:hAnsi="Arial" w:cs="Arial"/>
-          <w:b/>
-          <w:bCs/>
-          <w:sz w:val="24"/>
-          <w:szCs w:val="24"/>
-          <w:lang w:val="pt-BR"/>
-        </w:rPr>
-      </w:pPr>
-    </w:p>
-    <w:p>
-      <w:pPr>
-        <w:pStyle w:val="ListParagraph"/>
-        <w:jc w:val="both"/>
-        <w:rPr>
-          <w:rFonts w:ascii="Arial" w:hAnsi="Arial" w:cs="Arial"/>
-          <w:b/>
-          <w:bCs/>
-          <w:sz w:val="24"/>
-          <w:szCs w:val="24"/>
-          <w:lang w:val="pt-BR"/>
-        </w:rPr>
-      </w:pPr>
-    </w:p>
-    <w:p>
-      <w:pPr>
-        <w:pStyle w:val="ListParagraph"/>
-        <w:jc w:val="both"/>
-        <w:rPr>
-          <w:rFonts w:ascii="Arial" w:hAnsi="Arial" w:cs="Arial"/>
-          <w:b/>
-          <w:bCs/>
-          <w:sz w:val="24"/>
-          <w:szCs w:val="24"/>
-          <w:lang w:val="pt-BR"/>
-        </w:rPr>
-      </w:pPr>
-    </w:p>
-    <w:p>
-      <w:pPr>
-        <w:pStyle w:val="ListParagraph"/>
-        <w:jc w:val="both"/>
-        <w:rPr>
-          <w:rFonts w:ascii="Arial" w:hAnsi="Arial" w:cs="Arial"/>
-          <w:b/>
-          <w:bCs/>
-          <w:sz w:val="24"/>
-          <w:szCs w:val="24"/>
-          <w:lang w:val="pt-BR"/>
-        </w:rPr>
-      </w:pPr>
-    </w:p>
-    <w:p>
-      <w:pPr>
-        <w:pStyle w:val="ListParagraph"/>
+        <w:pStyle w:val="PargrafodaLista"/>
+        <w:jc w:val="both"/>
+        <w:rPr>
+          <w:rFonts w:ascii="Arial" w:hAnsi="Arial" w:cs="Arial"/>
+          <w:b/>
+          <w:bCs/>
+          <w:sz w:val="24"/>
+          <w:szCs w:val="24"/>
+          <w:lang w:val="pt-BR"/>
+        </w:rPr>
+      </w:pPr>
+    </w:p>
+    <w:p>
+      <w:pPr>
+        <w:pStyle w:val="PargrafodaLista"/>
+        <w:jc w:val="both"/>
+        <w:rPr>
+          <w:rFonts w:ascii="Arial" w:hAnsi="Arial" w:cs="Arial"/>
+          <w:b/>
+          <w:bCs/>
+          <w:sz w:val="24"/>
+          <w:szCs w:val="24"/>
+          <w:lang w:val="pt-BR"/>
+        </w:rPr>
+      </w:pPr>
+    </w:p>
+    <w:p>
+      <w:pPr>
+        <w:pStyle w:val="PargrafodaLista"/>
+        <w:jc w:val="both"/>
+        <w:rPr>
+          <w:rFonts w:ascii="Arial" w:hAnsi="Arial" w:cs="Arial"/>
+          <w:b/>
+          <w:bCs/>
+          <w:sz w:val="24"/>
+          <w:szCs w:val="24"/>
+          <w:lang w:val="pt-BR"/>
+        </w:rPr>
+      </w:pPr>
+    </w:p>
+    <w:p>
+      <w:pPr>
+        <w:pStyle w:val="PargrafodaLista"/>
+        <w:jc w:val="both"/>
+        <w:rPr>
+          <w:rFonts w:ascii="Arial" w:hAnsi="Arial" w:cs="Arial"/>
+          <w:b/>
+          <w:bCs/>
+          <w:sz w:val="24"/>
+          <w:szCs w:val="24"/>
+          <w:lang w:val="pt-BR"/>
+        </w:rPr>
+      </w:pPr>
+    </w:p>
+    <w:p>
+      <w:pPr>
+        <w:pStyle w:val="PargrafodaLista"/>
+        <w:jc w:val="both"/>
+        <w:rPr>
+          <w:rFonts w:ascii="Arial" w:hAnsi="Arial" w:cs="Arial"/>
+          <w:b/>
+          <w:bCs/>
+          <w:sz w:val="24"/>
+          <w:szCs w:val="24"/>
+          <w:lang w:val="pt-BR"/>
+        </w:rPr>
+      </w:pPr>
+    </w:p>
+    <w:p>
+      <w:pPr>
+        <w:pStyle w:val="PargrafodaLista"/>
+        <w:jc w:val="both"/>
+        <w:rPr>
+          <w:rFonts w:ascii="Arial" w:hAnsi="Arial" w:cs="Arial"/>
+          <w:b/>
+          <w:bCs/>
+          <w:sz w:val="24"/>
+          <w:szCs w:val="24"/>
+          <w:lang w:val="pt-BR"/>
+        </w:rPr>
+      </w:pPr>
+    </w:p>
+    <w:p>
+      <w:pPr>
+        <w:pStyle w:val="PargrafodaLista"/>
+        <w:jc w:val="both"/>
+        <w:rPr>
+          <w:rFonts w:ascii="Arial" w:hAnsi="Arial" w:cs="Arial"/>
+          <w:b/>
+          <w:bCs/>
+          <w:sz w:val="24"/>
+          <w:szCs w:val="24"/>
+          <w:lang w:val="pt-BR"/>
+        </w:rPr>
+      </w:pPr>
+    </w:p>
+    <w:p>
+      <w:pPr>
+        <w:pStyle w:val="PargrafodaLista"/>
+        <w:jc w:val="both"/>
+        <w:rPr>
+          <w:rFonts w:ascii="Arial" w:hAnsi="Arial" w:cs="Arial"/>
+          <w:b/>
+          <w:bCs/>
+          <w:sz w:val="24"/>
+          <w:szCs w:val="24"/>
+          <w:lang w:val="pt-BR"/>
+        </w:rPr>
+      </w:pPr>
+    </w:p>
+    <w:p>
+      <w:pPr>
+        <w:pStyle w:val="PargrafodaLista"/>
         <w:numPr>
           <w:ilvl w:val="0"/>
           <w:numId w:val="1"/>
@@ -3201,21 +3392,21 @@
     </w:p>
     <w:p>
       <w:pPr>
-        <w:pStyle w:val="ListParagraph"/>
-        <w:jc w:val="both"/>
-        <w:rPr>
-          <w:rFonts w:ascii="Arial" w:hAnsi="Arial" w:cs="Arial"/>
-          <w:b/>
-          <w:bCs/>
-          <w:sz w:val="24"/>
-          <w:szCs w:val="24"/>
-          <w:lang w:val="pt-BR"/>
-        </w:rPr>
-      </w:pPr>
-    </w:p>
-    <w:p>
-      <w:pPr>
-        <w:pStyle w:val="ListParagraph"/>
+        <w:pStyle w:val="PargrafodaLista"/>
+        <w:jc w:val="both"/>
+        <w:rPr>
+          <w:rFonts w:ascii="Arial" w:hAnsi="Arial" w:cs="Arial"/>
+          <w:b/>
+          <w:bCs/>
+          <w:sz w:val="24"/>
+          <w:szCs w:val="24"/>
+          <w:lang w:val="pt-BR"/>
+        </w:rPr>
+      </w:pPr>
+    </w:p>
+    <w:p>
+      <w:pPr>
+        <w:pStyle w:val="PargrafodaLista"/>
         <w:numPr>
           <w:ilvl w:val="0"/>
           <w:numId w:val="4"/>
@@ -3244,7 +3435,7 @@
     </w:p>
     <w:p>
       <w:pPr>
-        <w:pStyle w:val="ListParagraph"/>
+        <w:pStyle w:val="PargrafodaLista"/>
         <w:ind w:left="1080"/>
         <w:jc w:val="both"/>
         <w:rPr>
@@ -3259,7 +3450,7 @@
     </w:p>
     <w:p>
       <w:pPr>
-        <w:pStyle w:val="ListParagraph"/>
+        <w:pStyle w:val="PargrafodaLista"/>
         <w:ind w:left="1080"/>
         <w:jc w:val="both"/>
         <w:rPr>
@@ -3336,7 +3527,7 @@
     </w:p>
     <w:p>
       <w:pPr>
-        <w:pStyle w:val="ListParagraph"/>
+        <w:pStyle w:val="PargrafodaLista"/>
         <w:ind w:left="1080"/>
         <w:jc w:val="both"/>
         <w:rPr>
@@ -3349,7 +3540,7 @@
     </w:p>
     <w:p>
       <w:pPr>
-        <w:pStyle w:val="ListParagraph"/>
+        <w:pStyle w:val="PargrafodaLista"/>
         <w:numPr>
           <w:ilvl w:val="0"/>
           <w:numId w:val="4"/>
@@ -3378,7 +3569,7 @@
     </w:p>
     <w:p>
       <w:pPr>
-        <w:pStyle w:val="ListParagraph"/>
+        <w:pStyle w:val="PargrafodaLista"/>
         <w:ind w:left="1080"/>
         <w:jc w:val="both"/>
         <w:rPr>
@@ -3393,7 +3584,7 @@
     </w:p>
     <w:p>
       <w:pPr>
-        <w:pStyle w:val="ListParagraph"/>
+        <w:pStyle w:val="PargrafodaLista"/>
         <w:ind w:left="1080"/>
         <w:jc w:val="both"/>
         <w:rPr>
@@ -3442,7 +3633,7 @@
     </w:p>
     <w:p>
       <w:pPr>
-        <w:pStyle w:val="ListParagraph"/>
+        <w:pStyle w:val="PargrafodaLista"/>
         <w:ind w:left="1080"/>
         <w:jc w:val="both"/>
         <w:rPr>
@@ -3455,7 +3646,7 @@
     </w:p>
     <w:p>
       <w:pPr>
-        <w:pStyle w:val="ListParagraph"/>
+        <w:pStyle w:val="PargrafodaLista"/>
         <w:numPr>
           <w:ilvl w:val="0"/>
           <w:numId w:val="4"/>
@@ -3484,7 +3675,7 @@
     </w:p>
     <w:p>
       <w:pPr>
-        <w:pStyle w:val="ListParagraph"/>
+        <w:pStyle w:val="PargrafodaLista"/>
         <w:ind w:left="1080"/>
         <w:jc w:val="both"/>
         <w:rPr>
@@ -3499,7 +3690,7 @@
     </w:p>
     <w:p>
       <w:pPr>
-        <w:pStyle w:val="ListParagraph"/>
+        <w:pStyle w:val="PargrafodaLista"/>
         <w:ind w:left="1080"/>
         <w:jc w:val="both"/>
         <w:rPr>
@@ -3548,7 +3739,7 @@
     </w:p>
     <w:p>
       <w:pPr>
-        <w:pStyle w:val="ListParagraph"/>
+        <w:pStyle w:val="PargrafodaLista"/>
         <w:ind w:left="1080"/>
         <w:jc w:val="both"/>
         <w:rPr>
@@ -3561,7 +3752,7 @@
     </w:p>
     <w:p>
       <w:pPr>
-        <w:pStyle w:val="ListParagraph"/>
+        <w:pStyle w:val="PargrafodaLista"/>
         <w:numPr>
           <w:ilvl w:val="0"/>
           <w:numId w:val="4"/>
@@ -3590,7 +3781,7 @@
     </w:p>
     <w:p>
       <w:pPr>
-        <w:pStyle w:val="ListParagraph"/>
+        <w:pStyle w:val="PargrafodaLista"/>
         <w:ind w:left="1080"/>
         <w:jc w:val="both"/>
         <w:rPr>
@@ -3605,7 +3796,7 @@
     </w:p>
     <w:p>
       <w:pPr>
-        <w:pStyle w:val="ListParagraph"/>
+        <w:pStyle w:val="PargrafodaLista"/>
         <w:ind w:left="1080"/>
         <w:jc w:val="both"/>
         <w:rPr>
@@ -3631,12 +3822,32 @@
           <w:szCs w:val="24"/>
           <w:lang w:val="pt-BR"/>
         </w:rPr>
-        <w:t xml:space="preserve">pode ocorrer quebra de arquivo, compimento e perda de informações. </w:t>
-      </w:r>
-    </w:p>
-    <w:p>
-      <w:pPr>
-        <w:pStyle w:val="ListParagraph"/>
+        <w:t xml:space="preserve">pode ocorrer quebra de arquivo, </w:t>
+      </w:r>
+      <w:proofErr w:type="spellStart"/>
+      <w:r>
+        <w:rPr>
+          <w:rFonts w:ascii="Arial" w:hAnsi="Arial" w:cs="Arial"/>
+          <w:sz w:val="24"/>
+          <w:szCs w:val="24"/>
+          <w:lang w:val="pt-BR"/>
+        </w:rPr>
+        <w:t>compimento</w:t>
+      </w:r>
+      <w:proofErr w:type="spellEnd"/>
+      <w:r>
+        <w:rPr>
+          <w:rFonts w:ascii="Arial" w:hAnsi="Arial" w:cs="Arial"/>
+          <w:sz w:val="24"/>
+          <w:szCs w:val="24"/>
+          <w:lang w:val="pt-BR"/>
+        </w:rPr>
+        <w:t xml:space="preserve"> e perda de informações. </w:t>
+      </w:r>
+    </w:p>
+    <w:p>
+      <w:pPr>
+        <w:pStyle w:val="PargrafodaLista"/>
         <w:ind w:left="1080"/>
         <w:jc w:val="both"/>
         <w:rPr>
@@ -3649,7 +3860,7 @@
     </w:p>
     <w:p>
       <w:pPr>
-        <w:pStyle w:val="ListParagraph"/>
+        <w:pStyle w:val="PargrafodaLista"/>
         <w:numPr>
           <w:ilvl w:val="0"/>
           <w:numId w:val="4"/>
@@ -3664,21 +3875,34 @@
           <w:lang w:val="pt-BR"/>
         </w:rPr>
       </w:pPr>
-      <w:r>
-        <w:rPr>
-          <w:rFonts w:ascii="Arial" w:hAnsi="Arial" w:cs="Arial"/>
-          <w:b/>
-          <w:bCs/>
-          <w:sz w:val="24"/>
-          <w:szCs w:val="24"/>
-          <w:lang w:val="pt-BR"/>
-        </w:rPr>
-        <w:t>Ferramente de gerenciamento de bugs</w:t>
-      </w:r>
-    </w:p>
-    <w:p>
-      <w:pPr>
-        <w:pStyle w:val="ListParagraph"/>
+      <w:proofErr w:type="spellStart"/>
+      <w:r>
+        <w:rPr>
+          <w:rFonts w:ascii="Arial" w:hAnsi="Arial" w:cs="Arial"/>
+          <w:b/>
+          <w:bCs/>
+          <w:sz w:val="24"/>
+          <w:szCs w:val="24"/>
+          <w:lang w:val="pt-BR"/>
+        </w:rPr>
+        <w:t>Ferramente</w:t>
+      </w:r>
+      <w:proofErr w:type="spellEnd"/>
+      <w:r>
+        <w:rPr>
+          <w:rFonts w:ascii="Arial" w:hAnsi="Arial" w:cs="Arial"/>
+          <w:b/>
+          <w:bCs/>
+          <w:sz w:val="24"/>
+          <w:szCs w:val="24"/>
+          <w:lang w:val="pt-BR"/>
+        </w:rPr>
+        <w:t xml:space="preserve"> de gerenciamento de bugs</w:t>
+      </w:r>
+    </w:p>
+    <w:p>
+      <w:pPr>
+        <w:pStyle w:val="PargrafodaLista"/>
         <w:ind w:left="1080"/>
         <w:jc w:val="both"/>
         <w:rPr>
@@ -3693,7 +3917,7 @@
     </w:p>
     <w:p>
       <w:pPr>
-        <w:pStyle w:val="ListParagraph"/>
+        <w:pStyle w:val="PargrafodaLista"/>
         <w:ind w:left="1080"/>
         <w:jc w:val="both"/>
         <w:rPr>
@@ -3762,7 +3986,7 @@
     </w:p>
     <w:p>
       <w:pPr>
-        <w:pStyle w:val="ListParagraph"/>
+        <w:pStyle w:val="PargrafodaLista"/>
         <w:ind w:left="1080"/>
         <w:jc w:val="both"/>
         <w:rPr>
@@ -3775,7 +3999,7 @@
     </w:p>
     <w:p>
       <w:pPr>
-        <w:pStyle w:val="ListParagraph"/>
+        <w:pStyle w:val="PargrafodaLista"/>
         <w:numPr>
           <w:ilvl w:val="0"/>
           <w:numId w:val="4"/>
@@ -3804,7 +4028,7 @@
     </w:p>
     <w:p>
       <w:pPr>
-        <w:pStyle w:val="ListParagraph"/>
+        <w:pStyle w:val="PargrafodaLista"/>
         <w:ind w:left="1080"/>
         <w:jc w:val="both"/>
         <w:rPr>
@@ -3819,7 +4043,7 @@
     </w:p>
     <w:p>
       <w:pPr>
-        <w:pStyle w:val="ListParagraph"/>
+        <w:pStyle w:val="PargrafodaLista"/>
         <w:ind w:left="1080"/>
         <w:jc w:val="both"/>
         <w:rPr>
@@ -3863,7 +4087,17 @@
           <w:szCs w:val="24"/>
           <w:lang w:val="pt-BR"/>
         </w:rPr>
-        <w:t xml:space="preserve">o planejamento final do projeto foi dividido apenas </w:t>
+        <w:t xml:space="preserve">o planejamento final do projeto foi dividido </w:t>
+      </w:r>
+      <w:proofErr w:type="gramStart"/>
+      <w:r>
+        <w:rPr>
+          <w:rFonts w:ascii="Arial" w:hAnsi="Arial" w:cs="Arial"/>
+          <w:sz w:val="24"/>
+          <w:szCs w:val="24"/>
+          <w:lang w:val="pt-BR"/>
+        </w:rPr>
+        <w:t xml:space="preserve">apenas </w:t>
       </w:r>
       <w:r>
         <w:rPr>
@@ -3881,7 +4115,17 @@
           <w:szCs w:val="24"/>
           <w:lang w:val="pt-BR"/>
         </w:rPr>
-        <w:t xml:space="preserve"> semana para a liberação </w:t>
+        <w:t xml:space="preserve"> semana</w:t>
+      </w:r>
+      <w:proofErr w:type="gramEnd"/>
+      <w:r>
+        <w:rPr>
+          <w:rFonts w:ascii="Arial" w:hAnsi="Arial" w:cs="Arial"/>
+          <w:sz w:val="24"/>
+          <w:szCs w:val="24"/>
+          <w:lang w:val="pt-BR"/>
+        </w:rPr>
+        <w:t xml:space="preserve"> para a liberação </w:t>
       </w:r>
       <w:r>
         <w:rPr>
@@ -4907,10 +5151,10 @@
     <w:name w:val="Normal"/>
     <w:qFormat/>
   </w:style>
-  <w:style w:type="paragraph" w:styleId="Heading1">
+  <w:style w:type="paragraph" w:styleId="Ttulo1">
     <w:name w:val="heading 1"/>
     <w:basedOn w:val="Normal"/>
-    <w:link w:val="Heading1Char"/>
+    <w:link w:val="Ttulo1Char"/>
     <w:uiPriority w:val="9"/>
     <w:qFormat/>
     <w:rsid w:val="00181BC7"/>
@@ -4927,13 +5171,13 @@
       <w:szCs w:val="48"/>
     </w:rPr>
   </w:style>
-  <w:style w:type="character" w:default="1" w:styleId="DefaultParagraphFont">
+  <w:style w:type="character" w:default="1" w:styleId="Fontepargpadro">
     <w:name w:val="Default Paragraph Font"/>
     <w:uiPriority w:val="1"/>
     <w:semiHidden/>
     <w:unhideWhenUsed/>
   </w:style>
-  <w:style w:type="table" w:default="1" w:styleId="TableNormal">
+  <w:style w:type="table" w:default="1" w:styleId="Tabelanormal">
     <w:name w:val="Normal Table"/>
     <w:uiPriority w:val="99"/>
     <w:semiHidden/>
@@ -4948,16 +5192,16 @@
       </w:tblCellMar>
     </w:tblPr>
   </w:style>
-  <w:style w:type="numbering" w:default="1" w:styleId="NoList">
+  <w:style w:type="numbering" w:default="1" w:styleId="Semlista">
     <w:name w:val="No List"/>
     <w:uiPriority w:val="99"/>
     <w:semiHidden/>
     <w:unhideWhenUsed/>
   </w:style>
-  <w:style w:type="character" w:customStyle="1" w:styleId="Heading1Char">
-    <w:name w:val="Heading 1 Char"/>
-    <w:basedOn w:val="DefaultParagraphFont"/>
-    <w:link w:val="Heading1"/>
+  <w:style w:type="character" w:customStyle="1" w:styleId="Ttulo1Char">
+    <w:name w:val="Título 1 Char"/>
+    <w:basedOn w:val="Fontepargpadro"/>
+    <w:link w:val="Ttulo1"/>
     <w:uiPriority w:val="9"/>
     <w:rsid w:val="00181BC7"/>
     <w:rPr>
@@ -4971,7 +5215,7 @@
   </w:style>
   <w:style w:type="character" w:styleId="Hyperlink">
     <w:name w:val="Hyperlink"/>
-    <w:basedOn w:val="DefaultParagraphFont"/>
+    <w:basedOn w:val="Fontepargpadro"/>
     <w:uiPriority w:val="99"/>
     <w:unhideWhenUsed/>
     <w:rsid w:val="00181BC7"/>
@@ -4980,7 +5224,7 @@
       <w:u w:val="single"/>
     </w:rPr>
   </w:style>
-  <w:style w:type="paragraph" w:styleId="ListParagraph">
+  <w:style w:type="paragraph" w:styleId="PargrafodaLista">
     <w:name w:val="List Paragraph"/>
     <w:basedOn w:val="Normal"/>
     <w:uiPriority w:val="34"/>
@@ -4991,9 +5235,9 @@
       <w:contextualSpacing/>
     </w:pPr>
   </w:style>
-  <w:style w:type="character" w:styleId="UnresolvedMention">
+  <w:style w:type="character" w:styleId="MenoPendente">
     <w:name w:val="Unresolved Mention"/>
-    <w:basedOn w:val="DefaultParagraphFont"/>
+    <w:basedOn w:val="Fontepargpadro"/>
     <w:uiPriority w:val="99"/>
     <w:semiHidden/>
     <w:unhideWhenUsed/>
@@ -5003,9 +5247,9 @@
       <w:shd w:val="clear" w:color="auto" w:fill="E1DFDD"/>
     </w:rPr>
   </w:style>
-  <w:style w:type="table" w:styleId="TableGrid">
+  <w:style w:type="table" w:styleId="Tabelacomgrade">
     <w:name w:val="Table Grid"/>
-    <w:basedOn w:val="TableNormal"/>
+    <w:basedOn w:val="Tabelanormal"/>
     <w:uiPriority w:val="39"/>
     <w:rsid w:val="004C3FA0"/>
     <w:pPr>

</xml_diff>

<commit_message>
atualizando casos de teste e testplan
</commit_message>
<xml_diff>
--- a/Plano de teste.docx
+++ b/Plano de teste.docx
@@ -111,17 +111,55 @@
           <w:szCs w:val="24"/>
           <w:lang w:val="pt-BR"/>
         </w:rPr>
-        <w:t xml:space="preserve"> deste documento é identificar as estratégias e atividades de testes para </w:t>
-      </w:r>
-      <w:r>
-        <w:rPr>
-          <w:rFonts w:ascii="Arial" w:hAnsi="Arial" w:cs="Arial"/>
-          <w:sz w:val="24"/>
-          <w:szCs w:val="24"/>
-          <w:lang w:val="pt-BR"/>
-        </w:rPr>
-        <w:t>XXXXXX</w:t>
-      </w:r>
+        <w:t xml:space="preserve"> deste documento é identificar as estratégias e atividades de testes para</w:t>
+      </w:r>
+      <w:r>
+        <w:rPr>
+          <w:rFonts w:ascii="Arial" w:hAnsi="Arial" w:cs="Arial"/>
+          <w:sz w:val="24"/>
+          <w:szCs w:val="24"/>
+          <w:lang w:val="pt-BR"/>
+        </w:rPr>
+        <w:t xml:space="preserve"> </w:t>
+      </w:r>
+      <w:proofErr w:type="spellStart"/>
+      <w:r>
+        <w:rPr>
+          <w:rFonts w:ascii="Arial" w:hAnsi="Arial" w:cs="Arial"/>
+          <w:sz w:val="24"/>
+          <w:szCs w:val="24"/>
+          <w:lang w:val="pt-BR"/>
+        </w:rPr>
+        <w:t>S</w:t>
+      </w:r>
+      <w:r>
+        <w:rPr>
+          <w:rFonts w:ascii="Arial" w:hAnsi="Arial" w:cs="Arial"/>
+          <w:sz w:val="24"/>
+          <w:szCs w:val="24"/>
+          <w:lang w:val="pt-BR"/>
+        </w:rPr>
+        <w:t>auce</w:t>
+      </w:r>
+      <w:r>
+        <w:rPr>
+          <w:rFonts w:ascii="Arial" w:hAnsi="Arial" w:cs="Arial"/>
+          <w:sz w:val="24"/>
+          <w:szCs w:val="24"/>
+          <w:lang w:val="pt-BR"/>
+        </w:rPr>
+        <w:t>D</w:t>
+      </w:r>
+      <w:r>
+        <w:rPr>
+          <w:rFonts w:ascii="Arial" w:hAnsi="Arial" w:cs="Arial"/>
+          <w:sz w:val="24"/>
+          <w:szCs w:val="24"/>
+          <w:lang w:val="pt-BR"/>
+        </w:rPr>
+        <w:t>emo</w:t>
+      </w:r>
+      <w:proofErr w:type="spellEnd"/>
       <w:r>
         <w:rPr>
           <w:rFonts w:ascii="Arial" w:hAnsi="Arial" w:cs="Arial"/>
@@ -234,39 +272,53 @@
           <w:szCs w:val="24"/>
           <w:lang w:val="pt-BR"/>
         </w:rPr>
-        <w:t xml:space="preserve"> deste produto descrito acima. Tendo como objetivo </w:t>
-      </w:r>
-      <w:proofErr w:type="gramStart"/>
-      <w:r>
-        <w:rPr>
-          <w:rFonts w:ascii="Arial" w:hAnsi="Arial" w:cs="Arial"/>
-          <w:sz w:val="24"/>
-          <w:szCs w:val="24"/>
-          <w:lang w:val="pt-BR"/>
-        </w:rPr>
-        <w:t>do</w:t>
-      </w:r>
-      <w:proofErr w:type="gramEnd"/>
-      <w:r>
-        <w:rPr>
-          <w:rFonts w:ascii="Arial" w:hAnsi="Arial" w:cs="Arial"/>
-          <w:sz w:val="24"/>
-          <w:szCs w:val="24"/>
-          <w:lang w:val="pt-BR"/>
-        </w:rPr>
-        <w:t xml:space="preserve"> projeto explorar o </w:t>
-      </w:r>
-      <w:proofErr w:type="spellStart"/>
-      <w:r>
-        <w:rPr>
-          <w:rFonts w:ascii="Arial" w:hAnsi="Arial" w:cs="Arial"/>
-          <w:sz w:val="24"/>
-          <w:szCs w:val="24"/>
-          <w:lang w:val="pt-BR"/>
-        </w:rPr>
-        <w:t>contéudo</w:t>
-      </w:r>
-      <w:proofErr w:type="spellEnd"/>
+        <w:t xml:space="preserve"> deste produto descrito acima. Tendo como objetivo</w:t>
+      </w:r>
+      <w:r>
+        <w:rPr>
+          <w:rFonts w:ascii="Arial" w:hAnsi="Arial" w:cs="Arial"/>
+          <w:sz w:val="24"/>
+          <w:szCs w:val="24"/>
+          <w:lang w:val="pt-BR"/>
+        </w:rPr>
+        <w:t xml:space="preserve"> </w:t>
+      </w:r>
+      <w:r>
+        <w:rPr>
+          <w:rFonts w:ascii="Arial" w:hAnsi="Arial" w:cs="Arial"/>
+          <w:sz w:val="24"/>
+          <w:szCs w:val="24"/>
+          <w:lang w:val="pt-BR"/>
+        </w:rPr>
+        <w:t>de o</w:t>
+      </w:r>
+      <w:r>
+        <w:rPr>
+          <w:rFonts w:ascii="Arial" w:hAnsi="Arial" w:cs="Arial"/>
+          <w:sz w:val="24"/>
+          <w:szCs w:val="24"/>
+          <w:lang w:val="pt-BR"/>
+        </w:rPr>
+        <w:t xml:space="preserve"> </w:t>
+      </w:r>
+      <w:r>
+        <w:rPr>
+          <w:rFonts w:ascii="Arial" w:hAnsi="Arial" w:cs="Arial"/>
+          <w:sz w:val="24"/>
+          <w:szCs w:val="24"/>
+          <w:lang w:val="pt-BR"/>
+        </w:rPr>
+        <w:t xml:space="preserve">projeto explorar o </w:t>
+      </w:r>
+      <w:r>
+        <w:rPr>
+          <w:rFonts w:ascii="Arial" w:hAnsi="Arial" w:cs="Arial"/>
+          <w:sz w:val="24"/>
+          <w:szCs w:val="24"/>
+          <w:lang w:val="pt-BR"/>
+        </w:rPr>
+        <w:t>conteúdo</w:t>
+      </w:r>
       <w:r>
         <w:rPr>
           <w:rFonts w:ascii="Arial" w:hAnsi="Arial" w:cs="Arial"/>
@@ -276,17 +328,15 @@
         </w:rPr>
         <w:t xml:space="preserve"> interativo com a </w:t>
       </w:r>
-      <w:proofErr w:type="spellStart"/>
-      <w:r>
-        <w:rPr>
-          <w:rFonts w:ascii="Arial" w:hAnsi="Arial" w:cs="Arial"/>
-          <w:sz w:val="24"/>
-          <w:szCs w:val="24"/>
-          <w:lang w:val="pt-BR"/>
-        </w:rPr>
-        <w:t>estrategia</w:t>
-      </w:r>
-      <w:proofErr w:type="spellEnd"/>
+      <w:r>
+        <w:rPr>
+          <w:rFonts w:ascii="Arial" w:hAnsi="Arial" w:cs="Arial"/>
+          <w:sz w:val="24"/>
+          <w:szCs w:val="24"/>
+          <w:lang w:val="pt-BR"/>
+        </w:rPr>
+        <w:t>estratégia</w:t>
+      </w:r>
       <w:r>
         <w:rPr>
           <w:rFonts w:ascii="Arial" w:hAnsi="Arial" w:cs="Arial"/>
@@ -314,17 +364,15 @@
         </w:rPr>
         <w:t xml:space="preserve"> </w:t>
       </w:r>
-      <w:proofErr w:type="spellStart"/>
-      <w:r>
-        <w:rPr>
-          <w:rFonts w:ascii="Arial" w:hAnsi="Arial" w:cs="Arial"/>
-          <w:sz w:val="24"/>
-          <w:szCs w:val="24"/>
-          <w:lang w:val="pt-BR"/>
-        </w:rPr>
-        <w:t>plaforma</w:t>
-      </w:r>
-      <w:proofErr w:type="spellEnd"/>
+      <w:r>
+        <w:rPr>
+          <w:rFonts w:ascii="Arial" w:hAnsi="Arial" w:cs="Arial"/>
+          <w:sz w:val="24"/>
+          <w:szCs w:val="24"/>
+          <w:lang w:val="pt-BR"/>
+        </w:rPr>
+        <w:t>plataforma</w:t>
+      </w:r>
       <w:r>
         <w:rPr>
           <w:rFonts w:ascii="Arial" w:hAnsi="Arial" w:cs="Arial"/>
@@ -529,6 +577,35 @@
         </w:rPr>
         <w:t>Funções a serem testadas</w:t>
       </w:r>
+      <w:r>
+        <w:rPr>
+          <w:rFonts w:ascii="Arial" w:hAnsi="Arial" w:cs="Arial"/>
+          <w:sz w:val="24"/>
+          <w:szCs w:val="24"/>
+          <w:lang w:val="pt-BR"/>
+        </w:rPr>
+        <w:t xml:space="preserve"> na</w:t>
+      </w:r>
+      <w:r>
+        <w:rPr>
+          <w:rFonts w:ascii="Arial" w:hAnsi="Arial" w:cs="Arial"/>
+          <w:sz w:val="24"/>
+          <w:szCs w:val="24"/>
+          <w:lang w:val="pt-BR"/>
+        </w:rPr>
+        <w:t xml:space="preserve"> </w:t>
+      </w:r>
+      <w:proofErr w:type="spellStart"/>
+      <w:r>
+        <w:rPr>
+          <w:rFonts w:ascii="Arial" w:hAnsi="Arial" w:cs="Arial"/>
+          <w:sz w:val="24"/>
+          <w:szCs w:val="24"/>
+          <w:lang w:val="pt-BR"/>
+        </w:rPr>
+        <w:t>CartPage</w:t>
+      </w:r>
+      <w:proofErr w:type="spellEnd"/>
     </w:p>
     <w:p>
       <w:pPr>
@@ -557,6 +634,40 @@
           <w:lang w:val="pt-BR"/>
         </w:rPr>
       </w:pPr>
+      <w:r>
+        <w:rPr>
+          <w:rFonts w:ascii="Arial" w:hAnsi="Arial" w:cs="Arial"/>
+          <w:sz w:val="24"/>
+          <w:szCs w:val="24"/>
+          <w:lang w:val="pt-BR"/>
+        </w:rPr>
+        <w:t>Seguir com Checkou</w:t>
+      </w:r>
+      <w:r>
+        <w:rPr>
+          <w:rFonts w:ascii="Arial" w:hAnsi="Arial" w:cs="Arial"/>
+          <w:sz w:val="24"/>
+          <w:szCs w:val="24"/>
+          <w:lang w:val="pt-BR"/>
+        </w:rPr>
+        <w:t>t</w:t>
+      </w:r>
+    </w:p>
+    <w:p>
+      <w:pPr>
+        <w:pStyle w:val="PargrafodaLista"/>
+        <w:numPr>
+          <w:ilvl w:val="1"/>
+          <w:numId w:val="4"/>
+        </w:numPr>
+        <w:jc w:val="both"/>
+        <w:rPr>
+          <w:rFonts w:ascii="Arial" w:hAnsi="Arial" w:cs="Arial"/>
+          <w:sz w:val="24"/>
+          <w:szCs w:val="24"/>
+          <w:lang w:val="pt-BR"/>
+        </w:rPr>
+      </w:pPr>
       <w:proofErr w:type="spellStart"/>
       <w:r>
         <w:rPr>
@@ -565,26 +676,441 @@
           <w:szCs w:val="24"/>
           <w:lang w:val="pt-BR"/>
         </w:rPr>
-        <w:t>Verifcar</w:t>
+        <w:t>CheckOutStepOnePage</w:t>
       </w:r>
       <w:proofErr w:type="spellEnd"/>
-      <w:r>
-        <w:rPr>
-          <w:rFonts w:ascii="Arial" w:hAnsi="Arial" w:cs="Arial"/>
-          <w:sz w:val="24"/>
-          <w:szCs w:val="24"/>
-          <w:lang w:val="pt-BR"/>
-        </w:rPr>
-        <w:t xml:space="preserve"> </w:t>
-      </w:r>
-      <w:r>
-        <w:rPr>
-          <w:rFonts w:ascii="Arial" w:hAnsi="Arial" w:cs="Arial"/>
-          <w:sz w:val="24"/>
-          <w:szCs w:val="24"/>
-          <w:lang w:val="pt-BR"/>
-        </w:rPr>
-        <w:t>XXXX</w:t>
+    </w:p>
+    <w:p>
+      <w:pPr>
+        <w:pStyle w:val="PargrafodaLista"/>
+        <w:numPr>
+          <w:ilvl w:val="2"/>
+          <w:numId w:val="4"/>
+        </w:numPr>
+        <w:jc w:val="both"/>
+        <w:rPr>
+          <w:rFonts w:ascii="Arial" w:hAnsi="Arial" w:cs="Arial"/>
+          <w:sz w:val="24"/>
+          <w:szCs w:val="24"/>
+          <w:lang w:val="pt-BR"/>
+        </w:rPr>
+      </w:pPr>
+      <w:r>
+        <w:rPr>
+          <w:rFonts w:ascii="Arial" w:hAnsi="Arial" w:cs="Arial"/>
+          <w:sz w:val="24"/>
+          <w:szCs w:val="24"/>
+          <w:lang w:val="pt-BR"/>
+        </w:rPr>
+        <w:t>Campos de dados pessoais – Obrigatórios!</w:t>
+      </w:r>
+    </w:p>
+    <w:p>
+      <w:pPr>
+        <w:pStyle w:val="PargrafodaLista"/>
+        <w:numPr>
+          <w:ilvl w:val="2"/>
+          <w:numId w:val="4"/>
+        </w:numPr>
+        <w:jc w:val="both"/>
+        <w:rPr>
+          <w:rFonts w:ascii="Arial" w:hAnsi="Arial" w:cs="Arial"/>
+          <w:sz w:val="24"/>
+          <w:szCs w:val="24"/>
+          <w:lang w:val="pt-BR"/>
+        </w:rPr>
+      </w:pPr>
+      <w:r>
+        <w:rPr>
+          <w:rFonts w:ascii="Arial" w:hAnsi="Arial" w:cs="Arial"/>
+          <w:sz w:val="24"/>
+          <w:szCs w:val="24"/>
+          <w:lang w:val="pt-BR"/>
+        </w:rPr>
+        <w:t>Remover</w:t>
+      </w:r>
+    </w:p>
+    <w:p>
+      <w:pPr>
+        <w:pStyle w:val="PargrafodaLista"/>
+        <w:numPr>
+          <w:ilvl w:val="3"/>
+          <w:numId w:val="4"/>
+        </w:numPr>
+        <w:jc w:val="both"/>
+        <w:rPr>
+          <w:rFonts w:ascii="Arial" w:hAnsi="Arial" w:cs="Arial"/>
+          <w:sz w:val="24"/>
+          <w:szCs w:val="24"/>
+          <w:lang w:val="pt-BR"/>
+        </w:rPr>
+      </w:pPr>
+      <w:r>
+        <w:rPr>
+          <w:rFonts w:ascii="Arial" w:hAnsi="Arial" w:cs="Arial"/>
+          <w:sz w:val="24"/>
+          <w:szCs w:val="24"/>
+          <w:lang w:val="pt-BR"/>
+        </w:rPr>
+        <w:t xml:space="preserve">Volto para </w:t>
+      </w:r>
+      <w:proofErr w:type="spellStart"/>
+      <w:r>
+        <w:rPr>
+          <w:rFonts w:ascii="Arial" w:hAnsi="Arial" w:cs="Arial"/>
+          <w:sz w:val="24"/>
+          <w:szCs w:val="24"/>
+          <w:lang w:val="pt-BR"/>
+        </w:rPr>
+        <w:t>pagina</w:t>
+      </w:r>
+      <w:proofErr w:type="spellEnd"/>
+      <w:r>
+        <w:rPr>
+          <w:rFonts w:ascii="Arial" w:hAnsi="Arial" w:cs="Arial"/>
+          <w:sz w:val="24"/>
+          <w:szCs w:val="24"/>
+          <w:lang w:val="pt-BR"/>
+        </w:rPr>
+        <w:t xml:space="preserve"> anterior</w:t>
+      </w:r>
+    </w:p>
+    <w:p>
+      <w:pPr>
+        <w:pStyle w:val="PargrafodaLista"/>
+        <w:numPr>
+          <w:ilvl w:val="2"/>
+          <w:numId w:val="4"/>
+        </w:numPr>
+        <w:jc w:val="both"/>
+        <w:rPr>
+          <w:rFonts w:ascii="Arial" w:hAnsi="Arial" w:cs="Arial"/>
+          <w:sz w:val="24"/>
+          <w:szCs w:val="24"/>
+          <w:lang w:val="pt-BR"/>
+        </w:rPr>
+      </w:pPr>
+      <w:r>
+        <w:rPr>
+          <w:rFonts w:ascii="Arial" w:hAnsi="Arial" w:cs="Arial"/>
+          <w:sz w:val="24"/>
+          <w:szCs w:val="24"/>
+          <w:lang w:val="pt-BR"/>
+        </w:rPr>
+        <w:t>Validar campos obrigatórios</w:t>
+      </w:r>
+    </w:p>
+    <w:p>
+      <w:pPr>
+        <w:pStyle w:val="PargrafodaLista"/>
+        <w:numPr>
+          <w:ilvl w:val="2"/>
+          <w:numId w:val="4"/>
+        </w:numPr>
+        <w:jc w:val="both"/>
+        <w:rPr>
+          <w:rFonts w:ascii="Arial" w:hAnsi="Arial" w:cs="Arial"/>
+          <w:sz w:val="24"/>
+          <w:szCs w:val="24"/>
+          <w:lang w:val="pt-BR"/>
+        </w:rPr>
+      </w:pPr>
+      <w:r>
+        <w:rPr>
+          <w:rFonts w:ascii="Arial" w:hAnsi="Arial" w:cs="Arial"/>
+          <w:sz w:val="24"/>
+          <w:szCs w:val="24"/>
+          <w:lang w:val="pt-BR"/>
+        </w:rPr>
+        <w:t>Checkout</w:t>
+      </w:r>
+    </w:p>
+    <w:p>
+      <w:pPr>
+        <w:pStyle w:val="PargrafodaLista"/>
+        <w:numPr>
+          <w:ilvl w:val="3"/>
+          <w:numId w:val="4"/>
+        </w:numPr>
+        <w:jc w:val="both"/>
+        <w:rPr>
+          <w:rFonts w:ascii="Arial" w:hAnsi="Arial" w:cs="Arial"/>
+          <w:sz w:val="24"/>
+          <w:szCs w:val="24"/>
+          <w:lang w:val="pt-BR"/>
+        </w:rPr>
+      </w:pPr>
+      <w:proofErr w:type="spellStart"/>
+      <w:r>
+        <w:rPr>
+          <w:rFonts w:ascii="Arial" w:hAnsi="Arial" w:cs="Arial"/>
+          <w:sz w:val="24"/>
+          <w:szCs w:val="24"/>
+          <w:lang w:val="pt-BR"/>
+        </w:rPr>
+        <w:t>CheckOutStepTwoPage</w:t>
+      </w:r>
+      <w:proofErr w:type="spellEnd"/>
+    </w:p>
+    <w:p>
+      <w:pPr>
+        <w:pStyle w:val="PargrafodaLista"/>
+        <w:numPr>
+          <w:ilvl w:val="4"/>
+          <w:numId w:val="4"/>
+        </w:numPr>
+        <w:jc w:val="both"/>
+        <w:rPr>
+          <w:rFonts w:ascii="Arial" w:hAnsi="Arial" w:cs="Arial"/>
+          <w:sz w:val="24"/>
+          <w:szCs w:val="24"/>
+          <w:lang w:val="pt-BR"/>
+        </w:rPr>
+      </w:pPr>
+      <w:r>
+        <w:rPr>
+          <w:rFonts w:ascii="Arial" w:hAnsi="Arial" w:cs="Arial"/>
+          <w:sz w:val="24"/>
+          <w:szCs w:val="24"/>
+          <w:lang w:val="pt-BR"/>
+        </w:rPr>
+        <w:t>Info sobre a compra</w:t>
+      </w:r>
+    </w:p>
+    <w:p>
+      <w:pPr>
+        <w:pStyle w:val="PargrafodaLista"/>
+        <w:numPr>
+          <w:ilvl w:val="4"/>
+          <w:numId w:val="4"/>
+        </w:numPr>
+        <w:jc w:val="both"/>
+        <w:rPr>
+          <w:rFonts w:ascii="Arial" w:hAnsi="Arial" w:cs="Arial"/>
+          <w:sz w:val="24"/>
+          <w:szCs w:val="24"/>
+          <w:lang w:val="pt-BR"/>
+        </w:rPr>
+      </w:pPr>
+      <w:r>
+        <w:rPr>
+          <w:rFonts w:ascii="Arial" w:hAnsi="Arial" w:cs="Arial"/>
+          <w:sz w:val="24"/>
+          <w:szCs w:val="24"/>
+          <w:lang w:val="pt-BR"/>
+        </w:rPr>
+        <w:t>Cancelar</w:t>
+      </w:r>
+    </w:p>
+    <w:p>
+      <w:pPr>
+        <w:pStyle w:val="PargrafodaLista"/>
+        <w:numPr>
+          <w:ilvl w:val="4"/>
+          <w:numId w:val="4"/>
+        </w:numPr>
+        <w:jc w:val="both"/>
+        <w:rPr>
+          <w:rFonts w:ascii="Arial" w:hAnsi="Arial" w:cs="Arial"/>
+          <w:sz w:val="24"/>
+          <w:szCs w:val="24"/>
+          <w:lang w:val="pt-BR"/>
+        </w:rPr>
+      </w:pPr>
+      <w:proofErr w:type="spellStart"/>
+      <w:r>
+        <w:rPr>
+          <w:rFonts w:ascii="Arial" w:hAnsi="Arial" w:cs="Arial"/>
+          <w:sz w:val="24"/>
+          <w:szCs w:val="24"/>
+          <w:lang w:val="pt-BR"/>
+        </w:rPr>
+        <w:t>Finish</w:t>
+      </w:r>
+      <w:proofErr w:type="spellEnd"/>
+    </w:p>
+    <w:p>
+      <w:pPr>
+        <w:pStyle w:val="PargrafodaLista"/>
+        <w:numPr>
+          <w:ilvl w:val="5"/>
+          <w:numId w:val="4"/>
+        </w:numPr>
+        <w:jc w:val="both"/>
+        <w:rPr>
+          <w:rFonts w:ascii="Arial" w:hAnsi="Arial" w:cs="Arial"/>
+          <w:sz w:val="24"/>
+          <w:szCs w:val="24"/>
+          <w:lang w:val="pt-BR"/>
+        </w:rPr>
+      </w:pPr>
+      <w:proofErr w:type="spellStart"/>
+      <w:r>
+        <w:rPr>
+          <w:rFonts w:ascii="Arial" w:hAnsi="Arial" w:cs="Arial"/>
+          <w:sz w:val="24"/>
+          <w:szCs w:val="24"/>
+          <w:lang w:val="pt-BR"/>
+        </w:rPr>
+        <w:t>C</w:t>
+      </w:r>
+      <w:r>
+        <w:rPr>
+          <w:rFonts w:ascii="Arial" w:hAnsi="Arial" w:cs="Arial"/>
+          <w:sz w:val="24"/>
+          <w:szCs w:val="24"/>
+          <w:lang w:val="pt-BR"/>
+        </w:rPr>
+        <w:t>heckoutCompletePage</w:t>
+      </w:r>
+      <w:proofErr w:type="spellEnd"/>
+    </w:p>
+    <w:p>
+      <w:pPr>
+        <w:pStyle w:val="PargrafodaLista"/>
+        <w:numPr>
+          <w:ilvl w:val="6"/>
+          <w:numId w:val="4"/>
+        </w:numPr>
+        <w:jc w:val="both"/>
+        <w:rPr>
+          <w:rFonts w:ascii="Arial" w:hAnsi="Arial" w:cs="Arial"/>
+          <w:sz w:val="24"/>
+          <w:szCs w:val="24"/>
+          <w:lang w:val="pt-BR"/>
+        </w:rPr>
+      </w:pPr>
+      <w:r>
+        <w:rPr>
+          <w:rFonts w:ascii="Arial" w:hAnsi="Arial" w:cs="Arial"/>
+          <w:sz w:val="24"/>
+          <w:szCs w:val="24"/>
+          <w:lang w:val="pt-BR"/>
+        </w:rPr>
+        <w:t>Mensagem de Sucesso e FIM.</w:t>
+      </w:r>
+    </w:p>
+    <w:p>
+      <w:pPr>
+        <w:pStyle w:val="PargrafodaLista"/>
+        <w:numPr>
+          <w:ilvl w:val="1"/>
+          <w:numId w:val="4"/>
+        </w:numPr>
+        <w:jc w:val="both"/>
+        <w:rPr>
+          <w:rFonts w:ascii="Arial" w:hAnsi="Arial" w:cs="Arial"/>
+          <w:sz w:val="24"/>
+          <w:szCs w:val="24"/>
+          <w:lang w:val="pt-BR"/>
+        </w:rPr>
+      </w:pPr>
+      <w:r>
+        <w:rPr>
+          <w:rFonts w:ascii="Arial" w:hAnsi="Arial" w:cs="Arial"/>
+          <w:sz w:val="24"/>
+          <w:szCs w:val="24"/>
+          <w:lang w:val="pt-BR"/>
+        </w:rPr>
+        <w:t>Remover</w:t>
+      </w:r>
+    </w:p>
+    <w:p>
+      <w:pPr>
+        <w:pStyle w:val="PargrafodaLista"/>
+        <w:numPr>
+          <w:ilvl w:val="2"/>
+          <w:numId w:val="4"/>
+        </w:numPr>
+        <w:jc w:val="both"/>
+        <w:rPr>
+          <w:rFonts w:ascii="Arial" w:hAnsi="Arial" w:cs="Arial"/>
+          <w:sz w:val="24"/>
+          <w:szCs w:val="24"/>
+          <w:lang w:val="pt-BR"/>
+        </w:rPr>
+      </w:pPr>
+      <w:r>
+        <w:rPr>
+          <w:rFonts w:ascii="Arial" w:hAnsi="Arial" w:cs="Arial"/>
+          <w:sz w:val="24"/>
+          <w:szCs w:val="24"/>
+          <w:lang w:val="pt-BR"/>
+        </w:rPr>
+        <w:t>Qual comportamento após remover TODOS os produtos?</w:t>
+      </w:r>
+    </w:p>
+    <w:p>
+      <w:pPr>
+        <w:pStyle w:val="PargrafodaLista"/>
+        <w:numPr>
+          <w:ilvl w:val="1"/>
+          <w:numId w:val="4"/>
+        </w:numPr>
+        <w:jc w:val="both"/>
+        <w:rPr>
+          <w:rFonts w:ascii="Arial" w:hAnsi="Arial" w:cs="Arial"/>
+          <w:sz w:val="24"/>
+          <w:szCs w:val="24"/>
+          <w:lang w:val="pt-BR"/>
+        </w:rPr>
+      </w:pPr>
+      <w:r>
+        <w:rPr>
+          <w:rFonts w:ascii="Arial" w:hAnsi="Arial" w:cs="Arial"/>
+          <w:sz w:val="24"/>
+          <w:szCs w:val="24"/>
+          <w:lang w:val="pt-BR"/>
+        </w:rPr>
+        <w:t>Continua a compra. Voltar para inventário.</w:t>
+      </w:r>
+    </w:p>
+    <w:p>
+      <w:pPr>
+        <w:jc w:val="both"/>
+        <w:rPr>
+          <w:rFonts w:ascii="Arial" w:hAnsi="Arial" w:cs="Arial"/>
+          <w:sz w:val="24"/>
+          <w:szCs w:val="24"/>
+          <w:lang w:val="pt-BR"/>
+        </w:rPr>
+      </w:pPr>
+    </w:p>
+    <w:p>
+      <w:pPr>
+        <w:jc w:val="both"/>
+        <w:rPr>
+          <w:rFonts w:ascii="Arial" w:hAnsi="Arial" w:cs="Arial"/>
+          <w:sz w:val="24"/>
+          <w:szCs w:val="24"/>
+          <w:lang w:val="pt-BR"/>
+        </w:rPr>
+      </w:pPr>
+    </w:p>
+    <w:p>
+      <w:pPr>
+        <w:pStyle w:val="PargrafodaLista"/>
+        <w:numPr>
+          <w:ilvl w:val="1"/>
+          <w:numId w:val="1"/>
+        </w:numPr>
+        <w:jc w:val="both"/>
+        <w:rPr>
+          <w:rFonts w:ascii="Arial" w:hAnsi="Arial" w:cs="Arial"/>
+          <w:sz w:val="24"/>
+          <w:szCs w:val="24"/>
+          <w:lang w:val="pt-BR"/>
+        </w:rPr>
+      </w:pPr>
+      <w:r>
+        <w:rPr>
+          <w:rFonts w:ascii="Arial" w:hAnsi="Arial" w:cs="Arial"/>
+          <w:sz w:val="24"/>
+          <w:szCs w:val="24"/>
+          <w:lang w:val="pt-BR"/>
+        </w:rPr>
+        <w:lastRenderedPageBreak/>
+        <w:t>Funções que não serão testadas</w:t>
       </w:r>
     </w:p>
     <w:p>
@@ -602,43 +1128,14 @@
           <w:lang w:val="pt-BR"/>
         </w:rPr>
       </w:pPr>
-    </w:p>
-    <w:p>
-      <w:pPr>
-        <w:pStyle w:val="PargrafodaLista"/>
-        <w:ind w:left="1080"/>
-        <w:jc w:val="both"/>
-        <w:rPr>
-          <w:rFonts w:ascii="Arial" w:hAnsi="Arial" w:cs="Arial"/>
-          <w:sz w:val="24"/>
-          <w:szCs w:val="24"/>
-          <w:lang w:val="pt-BR"/>
-        </w:rPr>
-      </w:pPr>
-    </w:p>
-    <w:p>
-      <w:pPr>
-        <w:pStyle w:val="PargrafodaLista"/>
-        <w:numPr>
-          <w:ilvl w:val="1"/>
-          <w:numId w:val="1"/>
-        </w:numPr>
-        <w:jc w:val="both"/>
-        <w:rPr>
-          <w:rFonts w:ascii="Arial" w:hAnsi="Arial" w:cs="Arial"/>
-          <w:sz w:val="24"/>
-          <w:szCs w:val="24"/>
-          <w:lang w:val="pt-BR"/>
-        </w:rPr>
-      </w:pPr>
-      <w:r>
-        <w:rPr>
-          <w:rFonts w:ascii="Arial" w:hAnsi="Arial" w:cs="Arial"/>
-          <w:sz w:val="24"/>
-          <w:szCs w:val="24"/>
-          <w:lang w:val="pt-BR"/>
-        </w:rPr>
-        <w:t>Funções que não serão testadas</w:t>
+      <w:r>
+        <w:rPr>
+          <w:rFonts w:ascii="Arial" w:hAnsi="Arial" w:cs="Arial"/>
+          <w:sz w:val="24"/>
+          <w:szCs w:val="24"/>
+          <w:lang w:val="pt-BR"/>
+        </w:rPr>
+        <w:t>Teste de localização</w:t>
       </w:r>
     </w:p>
     <w:p>
@@ -663,7 +1160,7 @@
           <w:szCs w:val="24"/>
           <w:lang w:val="pt-BR"/>
         </w:rPr>
-        <w:t>Teste de localização</w:t>
+        <w:t>Teste de stress</w:t>
       </w:r>
     </w:p>
     <w:p>
@@ -688,7 +1185,7 @@
           <w:szCs w:val="24"/>
           <w:lang w:val="pt-BR"/>
         </w:rPr>
-        <w:t>Teste de stress</w:t>
+        <w:t>Teste de segurança</w:t>
       </w:r>
     </w:p>
     <w:p>
@@ -713,7 +1210,7 @@
           <w:szCs w:val="24"/>
           <w:lang w:val="pt-BR"/>
         </w:rPr>
-        <w:t>Teste de segurança</w:t>
+        <w:t>Teste de recuperação</w:t>
       </w:r>
     </w:p>
     <w:p>
@@ -738,31 +1235,6 @@
           <w:szCs w:val="24"/>
           <w:lang w:val="pt-BR"/>
         </w:rPr>
-        <w:t>Teste de recuperação</w:t>
-      </w:r>
-    </w:p>
-    <w:p>
-      <w:pPr>
-        <w:pStyle w:val="PargrafodaLista"/>
-        <w:numPr>
-          <w:ilvl w:val="0"/>
-          <w:numId w:val="4"/>
-        </w:numPr>
-        <w:jc w:val="both"/>
-        <w:rPr>
-          <w:rFonts w:ascii="Arial" w:hAnsi="Arial" w:cs="Arial"/>
-          <w:sz w:val="24"/>
-          <w:szCs w:val="24"/>
-          <w:lang w:val="pt-BR"/>
-        </w:rPr>
-      </w:pPr>
-      <w:r>
-        <w:rPr>
-          <w:rFonts w:ascii="Arial" w:hAnsi="Arial" w:cs="Arial"/>
-          <w:sz w:val="24"/>
-          <w:szCs w:val="24"/>
-          <w:lang w:val="pt-BR"/>
-        </w:rPr>
         <w:t>Teste de performance</w:t>
       </w:r>
     </w:p>
@@ -786,28 +1258,6 @@
         </w:rPr>
         <w:t xml:space="preserve"> </w:t>
       </w:r>
-    </w:p>
-    <w:p>
-      <w:pPr>
-        <w:jc w:val="both"/>
-        <w:rPr>
-          <w:rFonts w:ascii="Arial" w:hAnsi="Arial" w:cs="Arial"/>
-          <w:sz w:val="24"/>
-          <w:szCs w:val="24"/>
-          <w:lang w:val="pt-BR"/>
-        </w:rPr>
-      </w:pPr>
-    </w:p>
-    <w:p>
-      <w:pPr>
-        <w:jc w:val="both"/>
-        <w:rPr>
-          <w:rFonts w:ascii="Arial" w:hAnsi="Arial" w:cs="Arial"/>
-          <w:sz w:val="24"/>
-          <w:szCs w:val="24"/>
-          <w:lang w:val="pt-BR"/>
-        </w:rPr>
-      </w:pPr>
     </w:p>
     <w:p>
       <w:pPr>
@@ -937,7 +1387,6 @@
           <w:szCs w:val="28"/>
           <w:lang w:val="pt-BR"/>
         </w:rPr>
-        <w:lastRenderedPageBreak/>
         <w:t>Informação de Ciclo de testes</w:t>
       </w:r>
     </w:p>
@@ -1455,6 +1904,7 @@
           <w:szCs w:val="24"/>
           <w:lang w:val="pt-BR"/>
         </w:rPr>
+        <w:lastRenderedPageBreak/>
         <w:t xml:space="preserve">Quando a equipe de teste e o </w:t>
       </w:r>
       <w:r>
@@ -1818,7 +2268,6 @@
           <w:szCs w:val="24"/>
           <w:lang w:val="pt-BR"/>
         </w:rPr>
-        <w:lastRenderedPageBreak/>
         <w:t>Ferramentas</w:t>
       </w:r>
     </w:p>
@@ -2176,7 +2625,6 @@
                 <w:bCs/>
                 <w:sz w:val="24"/>
                 <w:szCs w:val="24"/>
-                <w:u w:val="single"/>
                 <w:lang w:val="pt-BR"/>
               </w:rPr>
             </w:pPr>
@@ -2187,7 +2635,6 @@
                 <w:bCs/>
                 <w:sz w:val="24"/>
                 <w:szCs w:val="24"/>
-                <w:u w:val="single"/>
                 <w:lang w:val="pt-BR"/>
               </w:rPr>
               <w:t>Tarefa</w:t>
@@ -2209,7 +2656,6 @@
                 <w:bCs/>
                 <w:sz w:val="24"/>
                 <w:szCs w:val="24"/>
-                <w:u w:val="single"/>
                 <w:lang w:val="pt-BR"/>
               </w:rPr>
             </w:pPr>
@@ -2220,7 +2666,6 @@
                 <w:bCs/>
                 <w:sz w:val="24"/>
                 <w:szCs w:val="24"/>
-                <w:u w:val="single"/>
                 <w:lang w:val="pt-BR"/>
               </w:rPr>
               <w:t xml:space="preserve">Data </w:t>
@@ -2233,7 +2678,6 @@
                 <w:bCs/>
                 <w:sz w:val="24"/>
                 <w:szCs w:val="24"/>
-                <w:u w:val="single"/>
                 <w:lang w:val="pt-BR"/>
               </w:rPr>
               <w:t>ínicio</w:t>
@@ -2256,7 +2700,6 @@
                 <w:bCs/>
                 <w:sz w:val="24"/>
                 <w:szCs w:val="24"/>
-                <w:u w:val="single"/>
                 <w:lang w:val="pt-BR"/>
               </w:rPr>
             </w:pPr>
@@ -2267,7 +2710,6 @@
                 <w:bCs/>
                 <w:sz w:val="24"/>
                 <w:szCs w:val="24"/>
-                <w:u w:val="single"/>
                 <w:lang w:val="pt-BR"/>
               </w:rPr>
               <w:t>Data final</w:t>
@@ -2289,7 +2731,6 @@
                 <w:bCs/>
                 <w:sz w:val="24"/>
                 <w:szCs w:val="24"/>
-                <w:u w:val="single"/>
                 <w:lang w:val="pt-BR"/>
               </w:rPr>
             </w:pPr>
@@ -2300,7 +2741,6 @@
                 <w:bCs/>
                 <w:sz w:val="24"/>
                 <w:szCs w:val="24"/>
-                <w:u w:val="single"/>
                 <w:lang w:val="pt-BR"/>
               </w:rPr>
               <w:t>Responsabilidade</w:t>
@@ -3080,7 +3520,6 @@
                 <w:rFonts w:ascii="Arial" w:hAnsi="Arial" w:cs="Arial"/>
                 <w:sz w:val="24"/>
                 <w:szCs w:val="24"/>
-                <w:u w:val="single"/>
                 <w:lang w:val="pt-BR"/>
               </w:rPr>
             </w:pPr>
@@ -3091,7 +3530,7 @@
                 <w:szCs w:val="24"/>
                 <w:lang w:val="pt-BR"/>
               </w:rPr>
-              <w:t xml:space="preserve">Gabriel Dias </w:t>
+              <w:t>Gabriel Dias de Souza</w:t>
             </w:r>
           </w:p>
         </w:tc>
@@ -3145,7 +3584,7 @@
                 <w:szCs w:val="24"/>
                 <w:lang w:val="pt-BR"/>
               </w:rPr>
-              <w:t>XXXX</w:t>
+              <w:t>GRUPO A</w:t>
             </w:r>
           </w:p>
         </w:tc>
@@ -3251,105 +3690,6 @@
     </w:tbl>
     <w:p>
       <w:pPr>
-        <w:pStyle w:val="PargrafodaLista"/>
-        <w:jc w:val="both"/>
-        <w:rPr>
-          <w:rFonts w:ascii="Arial" w:hAnsi="Arial" w:cs="Arial"/>
-          <w:b/>
-          <w:bCs/>
-          <w:sz w:val="24"/>
-          <w:szCs w:val="24"/>
-          <w:lang w:val="pt-BR"/>
-        </w:rPr>
-      </w:pPr>
-    </w:p>
-    <w:p>
-      <w:pPr>
-        <w:pStyle w:val="PargrafodaLista"/>
-        <w:jc w:val="both"/>
-        <w:rPr>
-          <w:rFonts w:ascii="Arial" w:hAnsi="Arial" w:cs="Arial"/>
-          <w:b/>
-          <w:bCs/>
-          <w:sz w:val="24"/>
-          <w:szCs w:val="24"/>
-          <w:lang w:val="pt-BR"/>
-        </w:rPr>
-      </w:pPr>
-    </w:p>
-    <w:p>
-      <w:pPr>
-        <w:pStyle w:val="PargrafodaLista"/>
-        <w:jc w:val="both"/>
-        <w:rPr>
-          <w:rFonts w:ascii="Arial" w:hAnsi="Arial" w:cs="Arial"/>
-          <w:b/>
-          <w:bCs/>
-          <w:sz w:val="24"/>
-          <w:szCs w:val="24"/>
-          <w:lang w:val="pt-BR"/>
-        </w:rPr>
-      </w:pPr>
-    </w:p>
-    <w:p>
-      <w:pPr>
-        <w:pStyle w:val="PargrafodaLista"/>
-        <w:jc w:val="both"/>
-        <w:rPr>
-          <w:rFonts w:ascii="Arial" w:hAnsi="Arial" w:cs="Arial"/>
-          <w:b/>
-          <w:bCs/>
-          <w:sz w:val="24"/>
-          <w:szCs w:val="24"/>
-          <w:lang w:val="pt-BR"/>
-        </w:rPr>
-      </w:pPr>
-    </w:p>
-    <w:p>
-      <w:pPr>
-        <w:pStyle w:val="PargrafodaLista"/>
-        <w:jc w:val="both"/>
-        <w:rPr>
-          <w:rFonts w:ascii="Arial" w:hAnsi="Arial" w:cs="Arial"/>
-          <w:b/>
-          <w:bCs/>
-          <w:sz w:val="24"/>
-          <w:szCs w:val="24"/>
-          <w:lang w:val="pt-BR"/>
-        </w:rPr>
-      </w:pPr>
-    </w:p>
-    <w:p>
-      <w:pPr>
-        <w:pStyle w:val="PargrafodaLista"/>
-        <w:jc w:val="both"/>
-        <w:rPr>
-          <w:rFonts w:ascii="Arial" w:hAnsi="Arial" w:cs="Arial"/>
-          <w:b/>
-          <w:bCs/>
-          <w:sz w:val="24"/>
-          <w:szCs w:val="24"/>
-          <w:lang w:val="pt-BR"/>
-        </w:rPr>
-      </w:pPr>
-    </w:p>
-    <w:p>
-      <w:pPr>
-        <w:pStyle w:val="PargrafodaLista"/>
-        <w:jc w:val="both"/>
-        <w:rPr>
-          <w:rFonts w:ascii="Arial" w:hAnsi="Arial" w:cs="Arial"/>
-          <w:b/>
-          <w:bCs/>
-          <w:sz w:val="24"/>
-          <w:szCs w:val="24"/>
-          <w:lang w:val="pt-BR"/>
-        </w:rPr>
-      </w:pPr>
-    </w:p>
-    <w:p>
-      <w:pPr>
-        <w:pStyle w:val="PargrafodaLista"/>
         <w:jc w:val="both"/>
         <w:rPr>
           <w:rFonts w:ascii="Arial" w:hAnsi="Arial" w:cs="Arial"/>
@@ -3387,6 +3727,7 @@
           <w:szCs w:val="24"/>
           <w:lang w:val="pt-BR"/>
         </w:rPr>
+        <w:lastRenderedPageBreak/>
         <w:t>Gerenciamento de risco de Testes</w:t>
       </w:r>
     </w:p>
@@ -3467,7 +3808,6 @@
           <w:szCs w:val="24"/>
           <w:lang w:val="pt-BR"/>
         </w:rPr>
-        <w:lastRenderedPageBreak/>
         <w:t xml:space="preserve">A não realização </w:t>
       </w:r>
       <w:r>
@@ -4087,17 +4427,7 @@
           <w:szCs w:val="24"/>
           <w:lang w:val="pt-BR"/>
         </w:rPr>
-        <w:t xml:space="preserve">o planejamento final do projeto foi dividido </w:t>
-      </w:r>
-      <w:proofErr w:type="gramStart"/>
-      <w:r>
-        <w:rPr>
-          <w:rFonts w:ascii="Arial" w:hAnsi="Arial" w:cs="Arial"/>
-          <w:sz w:val="24"/>
-          <w:szCs w:val="24"/>
-          <w:lang w:val="pt-BR"/>
-        </w:rPr>
-        <w:t xml:space="preserve">apenas </w:t>
+        <w:t xml:space="preserve">o planejamento final do projeto foi dividido apenas </w:t>
       </w:r>
       <w:r>
         <w:rPr>
@@ -4115,17 +4445,7 @@
           <w:szCs w:val="24"/>
           <w:lang w:val="pt-BR"/>
         </w:rPr>
-        <w:t xml:space="preserve"> semana</w:t>
-      </w:r>
-      <w:proofErr w:type="gramEnd"/>
-      <w:r>
-        <w:rPr>
-          <w:rFonts w:ascii="Arial" w:hAnsi="Arial" w:cs="Arial"/>
-          <w:sz w:val="24"/>
-          <w:szCs w:val="24"/>
-          <w:lang w:val="pt-BR"/>
-        </w:rPr>
-        <w:t xml:space="preserve"> para a liberação </w:t>
+        <w:t xml:space="preserve"> semana para a liberação </w:t>
       </w:r>
       <w:r>
         <w:rPr>
@@ -4281,7 +4601,7 @@
   <w:abstractNum w:abstractNumId="1" w15:restartNumberingAfterBreak="0">
     <w:nsid w:val="27564525"/>
     <w:multiLevelType w:val="hybridMultilevel"/>
-    <w:tmpl w:val="4CC6BD0C"/>
+    <w:tmpl w:val="E1CCDFCC"/>
     <w:lvl w:ilvl="0" w:tplc="0B087606">
       <w:start w:val="1"/>
       <w:numFmt w:val="bullet"/>
@@ -4294,7 +4614,7 @@
         <w:rFonts w:ascii="Symbol" w:eastAsiaTheme="minorHAnsi" w:hAnsi="Symbol" w:cs="Arial" w:hint="default"/>
       </w:rPr>
     </w:lvl>
-    <w:lvl w:ilvl="1" w:tplc="04090003" w:tentative="1">
+    <w:lvl w:ilvl="1" w:tplc="04090003">
       <w:start w:val="1"/>
       <w:numFmt w:val="bullet"/>
       <w:lvlText w:val="o"/>
@@ -4306,7 +4626,7 @@
         <w:rFonts w:ascii="Courier New" w:hAnsi="Courier New" w:cs="Courier New" w:hint="default"/>
       </w:rPr>
     </w:lvl>
-    <w:lvl w:ilvl="2" w:tplc="04090005" w:tentative="1">
+    <w:lvl w:ilvl="2" w:tplc="04090005">
       <w:start w:val="1"/>
       <w:numFmt w:val="bullet"/>
       <w:lvlText w:val=""/>
@@ -4318,7 +4638,7 @@
         <w:rFonts w:ascii="Wingdings" w:hAnsi="Wingdings" w:hint="default"/>
       </w:rPr>
     </w:lvl>
-    <w:lvl w:ilvl="3" w:tplc="04090001" w:tentative="1">
+    <w:lvl w:ilvl="3" w:tplc="04090001">
       <w:start w:val="1"/>
       <w:numFmt w:val="bullet"/>
       <w:lvlText w:val=""/>
@@ -4330,7 +4650,7 @@
         <w:rFonts w:ascii="Symbol" w:hAnsi="Symbol" w:hint="default"/>
       </w:rPr>
     </w:lvl>
-    <w:lvl w:ilvl="4" w:tplc="04090003" w:tentative="1">
+    <w:lvl w:ilvl="4" w:tplc="04090003">
       <w:start w:val="1"/>
       <w:numFmt w:val="bullet"/>
       <w:lvlText w:val="o"/>
@@ -4342,7 +4662,7 @@
         <w:rFonts w:ascii="Courier New" w:hAnsi="Courier New" w:cs="Courier New" w:hint="default"/>
       </w:rPr>
     </w:lvl>
-    <w:lvl w:ilvl="5" w:tplc="04090005" w:tentative="1">
+    <w:lvl w:ilvl="5" w:tplc="04090005">
       <w:start w:val="1"/>
       <w:numFmt w:val="bullet"/>
       <w:lvlText w:val=""/>
@@ -4354,7 +4674,7 @@
         <w:rFonts w:ascii="Wingdings" w:hAnsi="Wingdings" w:hint="default"/>
       </w:rPr>
     </w:lvl>
-    <w:lvl w:ilvl="6" w:tplc="04090001" w:tentative="1">
+    <w:lvl w:ilvl="6" w:tplc="04090001">
       <w:start w:val="1"/>
       <w:numFmt w:val="bullet"/>
       <w:lvlText w:val=""/>
@@ -5174,7 +5494,6 @@
   <w:style w:type="character" w:default="1" w:styleId="Fontepargpadro">
     <w:name w:val="Default Paragraph Font"/>
     <w:uiPriority w:val="1"/>
-    <w:semiHidden/>
     <w:unhideWhenUsed/>
   </w:style>
   <w:style w:type="table" w:default="1" w:styleId="Tabelanormal">

</xml_diff>